<commit_message>
rapor - surekli kismi tamamlandi (uzerinden gecilmeli)
</commit_message>
<xml_diff>
--- a/Kontrol Final Raporu/Kontrol Final Raporu.docx
+++ b/Kontrol Final Raporu/Kontrol Final Raporu.docx
@@ -657,7 +657,7 @@
         <w:pStyle w:val="Heading1"/>
         <w:numPr>
           <w:ilvl w:val="0"/>
-          <w:numId w:val="2"/>
+          <w:numId w:val="3"/>
         </w:numPr>
         <w:bidi w:val="0"/>
         <w:jc w:val="start"/>
@@ -740,7 +740,7 @@
         <w:pStyle w:val="TextBody"/>
         <w:numPr>
           <w:ilvl w:val="0"/>
-          <w:numId w:val="3"/>
+          <w:numId w:val="4"/>
         </w:numPr>
         <w:bidi w:val="0"/>
         <w:jc w:val="start"/>
@@ -768,7 +768,7 @@
         <w:pStyle w:val="TextBody"/>
         <w:numPr>
           <w:ilvl w:val="0"/>
-          <w:numId w:val="3"/>
+          <w:numId w:val="4"/>
         </w:numPr>
         <w:bidi w:val="0"/>
         <w:jc w:val="start"/>
@@ -1388,7 +1388,7 @@
         <w:pStyle w:val="Heading1"/>
         <w:numPr>
           <w:ilvl w:val="0"/>
-          <w:numId w:val="2"/>
+          <w:numId w:val="3"/>
         </w:numPr>
         <w:bidi w:val="0"/>
         <w:jc w:val="start"/>
@@ -1408,7 +1408,7 @@
         <w:pStyle w:val="Heading2"/>
         <w:numPr>
           <w:ilvl w:val="1"/>
-          <w:numId w:val="2"/>
+          <w:numId w:val="3"/>
         </w:numPr>
         <w:bidi w:val="0"/>
         <w:jc w:val="start"/>
@@ -1420,7 +1420,13 @@
         <w:rPr>
           <w:rFonts w:ascii="Times New Roman" w:hAnsi="Times New Roman"/>
         </w:rPr>
-        <w:t>1.1 Mekanik Alt-Sistem Denklemleri</w:t>
+        <w:t>2</w:t>
+      </w:r>
+      <w:r>
+        <w:rPr>
+          <w:rFonts w:ascii="Times New Roman" w:hAnsi="Times New Roman"/>
+        </w:rPr>
+        <w:t>.1 Mekanik Alt-Sistem Denklemleri</w:t>
       </w:r>
     </w:p>
     <w:p>
@@ -4827,11 +4833,22 @@
         </w:rPr>
       </w:pPr>
       <w:r>
+        <w:rPr/>
+      </w:r>
+    </w:p>
+    <w:p>
+      <w:pPr>
+        <w:pStyle w:val="Normal"/>
+        <w:bidi w:val="0"/>
         <w:rPr>
           <w:rFonts w:eastAsia="" w:eastAsiaTheme="minorEastAsia"/>
           <w:sz w:val="24"/>
           <w:szCs w:val="24"/>
         </w:rPr>
+      </w:pPr>
+      <w:r>
+        <w:rPr/>
+        <w:t>Sistem, sadeleştirilmiş denklem ile kolay anlaşılır bir halde gösterilebilir hale gelmiştir. Laplace dönüşümü uygulanabilir ve kolaylıkla üzerinde çalışılabilir haldedir.</w:t>
       </w:r>
     </w:p>
     <w:p>
@@ -4846,26 +4863,6 @@
       </w:pPr>
       <w:r>
         <w:rPr/>
-        <w:t>Sistem, sadeleştirilmiş denklem ile kolay anlaşılır bir halde gösterilebilir hale gelmiştir. Laplace dönüşümü uygulanabilir ve kolaylıkla üzerinde çalışılabilir haldedir.</w:t>
-      </w:r>
-    </w:p>
-    <w:p>
-      <w:pPr>
-        <w:pStyle w:val="Normal"/>
-        <w:bidi w:val="0"/>
-        <w:jc w:val="start"/>
-        <w:rPr>
-          <w:rFonts w:eastAsia="" w:eastAsiaTheme="minorEastAsia"/>
-          <w:sz w:val="24"/>
-          <w:szCs w:val="24"/>
-        </w:rPr>
-      </w:pPr>
-      <w:r>
-        <w:rPr>
-          <w:rFonts w:eastAsia="" w:eastAsiaTheme="minorEastAsia"/>
-          <w:sz w:val="24"/>
-          <w:szCs w:val="24"/>
-        </w:rPr>
       </w:r>
     </w:p>
     <w:p>
@@ -4969,7 +4966,7 @@
         <w:pStyle w:val="Heading2"/>
         <w:numPr>
           <w:ilvl w:val="1"/>
-          <w:numId w:val="2"/>
+          <w:numId w:val="3"/>
         </w:numPr>
         <w:bidi w:val="0"/>
         <w:jc w:val="start"/>
@@ -4981,7 +4978,13 @@
         <w:rPr>
           <w:rFonts w:ascii="Times New Roman" w:hAnsi="Times New Roman"/>
         </w:rPr>
-        <w:t>1.1 Elektronik Alt-Sistem Denklemleri</w:t>
+        <w:t>2</w:t>
+      </w:r>
+      <w:r>
+        <w:rPr>
+          <w:rFonts w:ascii="Times New Roman" w:hAnsi="Times New Roman"/>
+        </w:rPr>
+        <w:t>.1 Elektronik Alt-Sistem Denklemleri</w:t>
       </w:r>
     </w:p>
     <w:p>
@@ -6302,7 +6305,7 @@
         <w:pStyle w:val="Heading2"/>
         <w:numPr>
           <w:ilvl w:val="1"/>
-          <w:numId w:val="2"/>
+          <w:numId w:val="3"/>
         </w:numPr>
         <w:bidi w:val="0"/>
         <w:jc w:val="start"/>
@@ -6314,7 +6317,13 @@
         <w:rPr>
           <w:rFonts w:ascii="Times New Roman" w:hAnsi="Times New Roman"/>
         </w:rPr>
-        <w:t>1.2 Elektronik Alt Sistem Denklemi Laplace Dönüşümü</w:t>
+        <w:t>2</w:t>
+      </w:r>
+      <w:r>
+        <w:rPr>
+          <w:rFonts w:ascii="Times New Roman" w:hAnsi="Times New Roman"/>
+        </w:rPr>
+        <w:t>.2 Elektronik Alt Sistem Denklemi Laplace Dönüşümü</w:t>
       </w:r>
     </w:p>
     <w:p>
@@ -7022,7 +7031,7 @@
         <w:pStyle w:val="Heading2"/>
         <w:numPr>
           <w:ilvl w:val="1"/>
-          <w:numId w:val="2"/>
+          <w:numId w:val="3"/>
         </w:numPr>
         <w:bidi w:val="0"/>
         <w:jc w:val="start"/>
@@ -7034,7 +7043,13 @@
         <w:rPr>
           <w:rFonts w:ascii="Times New Roman" w:hAnsi="Times New Roman"/>
         </w:rPr>
-        <w:t>1.2 Mekanik Alt-Sistem Denklemi Laplace Dönüşümü</w:t>
+        <w:t>2</w:t>
+      </w:r>
+      <w:r>
+        <w:rPr>
+          <w:rFonts w:ascii="Times New Roman" w:hAnsi="Times New Roman"/>
+        </w:rPr>
+        <w:t>.2 Mekanik Alt-Sistem Denklemi Laplace Dönüşümü</w:t>
       </w:r>
     </w:p>
     <w:p>
@@ -7585,7 +7600,7 @@
         <w:pStyle w:val="Heading2"/>
         <w:numPr>
           <w:ilvl w:val="1"/>
-          <w:numId w:val="2"/>
+          <w:numId w:val="3"/>
         </w:numPr>
         <w:bidi w:val="0"/>
         <w:jc w:val="start"/>
@@ -7594,10 +7609,33 @@
         </w:rPr>
       </w:pPr>
       <w:r>
-        <w:rPr>
-          <w:rFonts w:ascii="Times New Roman" w:hAnsi="Times New Roman"/>
-        </w:rPr>
-        <w:t>1.3 Bütünleşik Transfer Fonkiyonu Eldesi</w:t>
+        <w:rPr/>
+      </w:r>
+    </w:p>
+    <w:p>
+      <w:pPr>
+        <w:pStyle w:val="Heading2"/>
+        <w:numPr>
+          <w:ilvl w:val="1"/>
+          <w:numId w:val="3"/>
+        </w:numPr>
+        <w:bidi w:val="0"/>
+        <w:jc w:val="start"/>
+        <w:rPr>
+          <w:rFonts w:ascii="Times New Roman" w:hAnsi="Times New Roman"/>
+        </w:rPr>
+      </w:pPr>
+      <w:r>
+        <w:rPr>
+          <w:rFonts w:ascii="Times New Roman" w:hAnsi="Times New Roman"/>
+        </w:rPr>
+        <w:t>2</w:t>
+      </w:r>
+      <w:r>
+        <w:rPr>
+          <w:rFonts w:ascii="Times New Roman" w:hAnsi="Times New Roman"/>
+        </w:rPr>
+        <w:t>.3 Bütünleşik Transfer Fonkiyonu Eldesi</w:t>
       </w:r>
     </w:p>
     <w:p>
@@ -7802,16 +7840,7 @@
         </w:rPr>
       </w:pPr>
       <w:r>
-        <w:rPr>
-          <w:rFonts w:ascii="Times New Roman" w:hAnsi="Times New Roman"/>
-          <w:b w:val="false"/>
-          <w:bCs w:val="false"/>
-          <w:i/>
-          <w:iCs/>
-          <w:color w:val="333333"/>
-          <w:sz w:val="20"/>
-          <w:szCs w:val="20"/>
-        </w:rPr>
+        <w:rPr/>
       </w:r>
       <m:oMathPara xmlns:m="http://schemas.openxmlformats.org/officeDocument/2006/math">
         <m:oMathParaPr>
@@ -8265,7 +8294,7 @@
         <w:pStyle w:val="Heading3"/>
         <w:numPr>
           <w:ilvl w:val="2"/>
-          <w:numId w:val="1"/>
+          <w:numId w:val="2"/>
         </w:numPr>
         <w:rPr/>
       </w:pPr>
@@ -8275,7 +8304,15 @@
           <w:i/>
           <w:iCs/>
         </w:rPr>
-        <w:t>1.3.1 Elektronik Alt-Sistem Transfer Fonkiyonu Eldesi</w:t>
+        <w:t>2</w:t>
+      </w:r>
+      <w:r>
+        <w:rPr>
+          <w:rFonts w:ascii="Times New Roman" w:hAnsi="Times New Roman"/>
+          <w:i/>
+          <w:iCs/>
+        </w:rPr>
+        <w:t>.3.1 Elektronik Alt-Sistem Transfer Fonkiyonu Eldesi</w:t>
       </w:r>
     </w:p>
     <w:p>
@@ -8404,9 +8441,7 @@
         </w:rPr>
       </w:pPr>
       <w:r>
-        <w:rPr>
-          <w:rFonts w:ascii="Times New Roman" w:hAnsi="Times New Roman"/>
-        </w:rPr>
+        <w:rPr/>
       </w:r>
       <m:oMathPara xmlns:m="http://schemas.openxmlformats.org/officeDocument/2006/math">
         <m:oMathParaPr>
@@ -8518,60 +8553,13 @@
       <w:pPr>
         <w:pStyle w:val="TextBody"/>
         <w:bidi w:val="0"/>
-        <w:jc w:val="start"/>
-        <w:rPr>
-          <w:rFonts w:ascii="Times New Roman" w:hAnsi="Times New Roman"/>
-        </w:rPr>
-      </w:pPr>
-      <w:r>
-        <w:rPr>
-          <w:rFonts w:ascii="Times New Roman" w:hAnsi="Times New Roman"/>
-        </w:rPr>
-      </w:r>
-    </w:p>
-    <w:p>
-      <w:pPr>
-        <w:pStyle w:val="TextBody"/>
-        <w:bidi w:val="0"/>
-        <w:jc w:val="start"/>
-        <w:rPr>
-          <w:rFonts w:ascii="Times New Roman" w:hAnsi="Times New Roman"/>
-        </w:rPr>
-      </w:pPr>
-      <w:r>
-        <w:rPr>
-          <w:rFonts w:ascii="Times New Roman" w:hAnsi="Times New Roman"/>
-        </w:rPr>
-      </w:r>
-    </w:p>
-    <w:p>
-      <w:pPr>
-        <w:pStyle w:val="TextBody"/>
-        <w:bidi w:val="0"/>
-        <w:jc w:val="start"/>
-        <w:rPr>
-          <w:rFonts w:ascii="Times New Roman" w:hAnsi="Times New Roman"/>
-        </w:rPr>
-      </w:pPr>
-      <w:r>
-        <w:rPr>
-          <w:rFonts w:ascii="Times New Roman" w:hAnsi="Times New Roman"/>
-        </w:rPr>
-      </w:r>
-    </w:p>
-    <w:p>
-      <w:pPr>
-        <w:pStyle w:val="TextBody"/>
-        <w:bidi w:val="0"/>
-        <w:jc w:val="start"/>
-        <w:rPr>
-          <w:rFonts w:ascii="Times New Roman" w:hAnsi="Times New Roman"/>
-        </w:rPr>
-      </w:pPr>
-      <w:r>
-        <w:rPr>
-          <w:rFonts w:ascii="Times New Roman" w:hAnsi="Times New Roman"/>
-        </w:rPr>
+        <w:jc w:val="center"/>
+        <w:rPr>
+          <w:rFonts w:ascii="Times New Roman" w:hAnsi="Times New Roman"/>
+        </w:rPr>
+      </w:pPr>
+      <w:r>
+        <w:rPr/>
       </w:r>
     </w:p>
     <w:p>
@@ -8710,15 +8698,7 @@
       </w:pPr>
       <w:r>
         <w:rPr/>
-        <w:t xml:space="preserve">Bu eşitliğin Laplace Dönüşümü alınır </w:t>
-      </w:r>
-      <w:r>
-        <w:rPr/>
-        <w:t xml:space="preserve">ve dönüşümden akım değeri çekilir </w:t>
-      </w:r>
-      <w:r>
-        <w:rPr/>
-        <w:t>ise:</w:t>
+        <w:t>Bu eşitliğin Laplace Dönüşümü alınır ve dönüşümden akım değeri çekilir ise:</w:t>
       </w:r>
     </w:p>
     <w:p>
@@ -9112,11 +9092,7 @@
       </w:pPr>
       <w:r>
         <w:rPr/>
-        <w:t xml:space="preserve">Son olarak ω(s) teriminden de kurtulmak gerekir. </w:t>
-      </w:r>
-      <w:r>
-        <w:rPr/>
-        <w:t>Bunun için mekanik denklemi kullanılır.</w:t>
+        <w:t>Son olarak ω(s) teriminden de kurtulmak gerekir. Bunun için mekanik denklemi kullanılır.</w:t>
       </w:r>
     </w:p>
     <w:p>
@@ -9500,61 +9476,6 @@
           </m:f>
         </m:oMath>
       </m:oMathPara>
-    </w:p>
-    <w:p>
-      <w:pPr>
-        <w:pStyle w:val="TextBody"/>
-        <w:bidi w:val="0"/>
-        <w:jc w:val="center"/>
-        <w:rPr/>
-      </w:pPr>
-      <w:r>
-        <w:rPr/>
-      </w:r>
-    </w:p>
-    <w:p>
-      <w:pPr>
-        <w:pStyle w:val="TextBody"/>
-        <w:bidi w:val="0"/>
-        <w:jc w:val="center"/>
-        <w:rPr/>
-      </w:pPr>
-      <w:r>
-        <w:rPr/>
-      </w:r>
-    </w:p>
-    <w:p>
-      <w:pPr>
-        <w:pStyle w:val="TextBody"/>
-        <w:bidi w:val="0"/>
-        <w:jc w:val="center"/>
-        <w:rPr/>
-      </w:pPr>
-      <w:r>
-        <w:rPr/>
-      </w:r>
-    </w:p>
-    <w:p>
-      <w:pPr>
-        <w:pStyle w:val="TextBody"/>
-        <w:bidi w:val="0"/>
-        <w:jc w:val="center"/>
-        <w:rPr/>
-      </w:pPr>
-      <w:r>
-        <w:rPr/>
-      </w:r>
-    </w:p>
-    <w:p>
-      <w:pPr>
-        <w:pStyle w:val="TextBody"/>
-        <w:bidi w:val="0"/>
-        <w:jc w:val="center"/>
-        <w:rPr/>
-      </w:pPr>
-      <w:r>
-        <w:rPr/>
-      </w:r>
     </w:p>
     <w:p>
       <w:pPr>
@@ -9886,7 +9807,7 @@
         <w:pStyle w:val="Heading3"/>
         <w:numPr>
           <w:ilvl w:val="2"/>
-          <w:numId w:val="1"/>
+          <w:numId w:val="2"/>
         </w:numPr>
         <w:bidi w:val="0"/>
         <w:jc w:val="start"/>
@@ -9895,12 +9816,37 @@
         </w:rPr>
       </w:pPr>
       <w:r>
+        <w:rPr/>
+      </w:r>
+    </w:p>
+    <w:p>
+      <w:pPr>
+        <w:pStyle w:val="Heading3"/>
+        <w:numPr>
+          <w:ilvl w:val="2"/>
+          <w:numId w:val="2"/>
+        </w:numPr>
+        <w:bidi w:val="0"/>
+        <w:jc w:val="start"/>
+        <w:rPr>
+          <w:rFonts w:ascii="Times New Roman" w:hAnsi="Times New Roman"/>
+        </w:rPr>
+      </w:pPr>
+      <w:r>
         <w:rPr>
           <w:rFonts w:ascii="Times New Roman" w:hAnsi="Times New Roman"/>
           <w:i/>
           <w:iCs/>
         </w:rPr>
-        <w:t>1.3.2 Mekanik Alt-Sistem Transfer Fonkiyonu Eldesi</w:t>
+        <w:t>2</w:t>
+      </w:r>
+      <w:r>
+        <w:rPr>
+          <w:rFonts w:ascii="Times New Roman" w:hAnsi="Times New Roman"/>
+          <w:i/>
+          <w:iCs/>
+        </w:rPr>
+        <w:t>.3.2 Mekanik Alt-Sistem Transfer Fonkiyonu Eldesi</w:t>
       </w:r>
     </w:p>
     <w:p>
@@ -10343,7 +10289,7 @@
         <w:pStyle w:val="Heading3"/>
         <w:numPr>
           <w:ilvl w:val="2"/>
-          <w:numId w:val="1"/>
+          <w:numId w:val="2"/>
         </w:numPr>
         <w:bidi w:val="0"/>
         <w:jc w:val="start"/>
@@ -10357,7 +10303,15 @@
           <w:i/>
           <w:iCs/>
         </w:rPr>
-        <w:t>1.3.3 Alt-Sistem Transfer Fonkiyonlarının Birleştirilmesi</w:t>
+        <w:t>2</w:t>
+      </w:r>
+      <w:r>
+        <w:rPr>
+          <w:rFonts w:ascii="Times New Roman" w:hAnsi="Times New Roman"/>
+          <w:i/>
+          <w:iCs/>
+        </w:rPr>
+        <w:t>.3.3 Alt-Sistem Transfer Fonkiyonlarının Birleştirilmesi</w:t>
       </w:r>
     </w:p>
     <w:p>
@@ -10808,6 +10762,449 @@
           <m:r>
             <m:t xml:space="preserve">=</m:t>
           </m:r>
+          <m:f>
+            <m:num>
+              <m:sSub>
+                <m:e>
+                  <m:r>
+                    <m:t xml:space="preserve">k</m:t>
+                  </m:r>
+                </m:e>
+                <m:sub>
+                  <m:r>
+                    <m:t xml:space="preserve">t</m:t>
+                  </m:r>
+                </m:sub>
+              </m:sSub>
+              <m:d>
+                <m:dPr>
+                  <m:begChr m:val="("/>
+                  <m:endChr m:val=")"/>
+                </m:dPr>
+                <m:e>
+                  <m:r>
+                    <m:t xml:space="preserve">J</m:t>
+                  </m:r>
+                  <m:r>
+                    <m:t xml:space="preserve">s</m:t>
+                  </m:r>
+                  <m:r>
+                    <m:t xml:space="preserve">+</m:t>
+                  </m:r>
+                  <m:r>
+                    <m:t xml:space="preserve">b</m:t>
+                  </m:r>
+                </m:e>
+              </m:d>
+            </m:num>
+            <m:den>
+              <m:r>
+                <m:t xml:space="preserve">L</m:t>
+              </m:r>
+              <m:r>
+                <m:t xml:space="preserve">J</m:t>
+              </m:r>
+              <m:sSup>
+                <m:e>
+                  <m:r>
+                    <m:t xml:space="preserve">s</m:t>
+                  </m:r>
+                </m:e>
+                <m:sup>
+                  <m:r>
+                    <m:t xml:space="preserve">4</m:t>
+                  </m:r>
+                </m:sup>
+              </m:sSup>
+              <m:sSub>
+                <m:e>
+                  <m:r>
+                    <m:t xml:space="preserve">y</m:t>
+                  </m:r>
+                </m:e>
+                <m:sub>
+                  <m:r>
+                    <m:t xml:space="preserve">1</m:t>
+                  </m:r>
+                </m:sub>
+              </m:sSub>
+              <m:r>
+                <m:t xml:space="preserve">+</m:t>
+              </m:r>
+              <m:d>
+                <m:dPr>
+                  <m:begChr m:val="("/>
+                  <m:endChr m:val=")"/>
+                </m:dPr>
+                <m:e>
+                  <m:r>
+                    <m:t xml:space="preserve">L</m:t>
+                  </m:r>
+                  <m:r>
+                    <m:t xml:space="preserve">J</m:t>
+                  </m:r>
+                  <m:sSub>
+                    <m:e>
+                      <m:r>
+                        <m:t xml:space="preserve">y</m:t>
+                      </m:r>
+                    </m:e>
+                    <m:sub>
+                      <m:r>
+                        <m:t xml:space="preserve">2</m:t>
+                      </m:r>
+                    </m:sub>
+                  </m:sSub>
+                  <m:r>
+                    <m:t xml:space="preserve">+</m:t>
+                  </m:r>
+                  <m:d>
+                    <m:dPr>
+                      <m:begChr m:val="("/>
+                      <m:endChr m:val=")"/>
+                    </m:dPr>
+                    <m:e>
+                      <m:r>
+                        <m:t xml:space="preserve">L</m:t>
+                      </m:r>
+                      <m:r>
+                        <m:t xml:space="preserve">b</m:t>
+                      </m:r>
+                      <m:r>
+                        <m:t xml:space="preserve">+</m:t>
+                      </m:r>
+                      <m:r>
+                        <m:t xml:space="preserve">R</m:t>
+                      </m:r>
+                      <m:r>
+                        <m:t xml:space="preserve">J</m:t>
+                      </m:r>
+                    </m:e>
+                  </m:d>
+                  <m:sSub>
+                    <m:e>
+                      <m:r>
+                        <m:t xml:space="preserve">y</m:t>
+                      </m:r>
+                    </m:e>
+                    <m:sub>
+                      <m:r>
+                        <m:t xml:space="preserve">1</m:t>
+                      </m:r>
+                    </m:sub>
+                  </m:sSub>
+                </m:e>
+              </m:d>
+              <m:sSup>
+                <m:e>
+                  <m:r>
+                    <m:t xml:space="preserve">s</m:t>
+                  </m:r>
+                </m:e>
+                <m:sup>
+                  <m:r>
+                    <m:t xml:space="preserve">3</m:t>
+                  </m:r>
+                </m:sup>
+              </m:sSup>
+              <m:r>
+                <m:t xml:space="preserve">+</m:t>
+              </m:r>
+              <m:d>
+                <m:dPr>
+                  <m:begChr m:val="("/>
+                  <m:endChr m:val=")"/>
+                </m:dPr>
+                <m:e>
+                  <m:r>
+                    <m:t xml:space="preserve">L</m:t>
+                  </m:r>
+                  <m:r>
+                    <m:t xml:space="preserve">J</m:t>
+                  </m:r>
+                  <m:sSub>
+                    <m:e>
+                      <m:r>
+                        <m:t xml:space="preserve">y</m:t>
+                      </m:r>
+                    </m:e>
+                    <m:sub>
+                      <m:r>
+                        <m:t xml:space="preserve">3</m:t>
+                      </m:r>
+                    </m:sub>
+                  </m:sSub>
+                  <m:r>
+                    <m:t xml:space="preserve">+</m:t>
+                  </m:r>
+                  <m:d>
+                    <m:dPr>
+                      <m:begChr m:val="("/>
+                      <m:endChr m:val=")"/>
+                    </m:dPr>
+                    <m:e>
+                      <m:r>
+                        <m:t xml:space="preserve">L</m:t>
+                      </m:r>
+                      <m:r>
+                        <m:t xml:space="preserve">b</m:t>
+                      </m:r>
+                      <m:r>
+                        <m:t xml:space="preserve">+</m:t>
+                      </m:r>
+                      <m:r>
+                        <m:t xml:space="preserve">R</m:t>
+                      </m:r>
+                      <m:r>
+                        <m:t xml:space="preserve">J</m:t>
+                      </m:r>
+                    </m:e>
+                  </m:d>
+                  <m:sSub>
+                    <m:e>
+                      <m:r>
+                        <m:t xml:space="preserve">y</m:t>
+                      </m:r>
+                    </m:e>
+                    <m:sub>
+                      <m:r>
+                        <m:t xml:space="preserve">2</m:t>
+                      </m:r>
+                    </m:sub>
+                  </m:sSub>
+                  <m:r>
+                    <m:t xml:space="preserve">+</m:t>
+                  </m:r>
+                  <m:d>
+                    <m:dPr>
+                      <m:begChr m:val="("/>
+                      <m:endChr m:val=")"/>
+                    </m:dPr>
+                    <m:e>
+                      <m:r>
+                        <m:t xml:space="preserve">R</m:t>
+                      </m:r>
+                      <m:r>
+                        <m:t xml:space="preserve">b</m:t>
+                      </m:r>
+                      <m:r>
+                        <m:t xml:space="preserve">+</m:t>
+                      </m:r>
+                      <m:sSub>
+                        <m:e>
+                          <m:r>
+                            <m:t xml:space="preserve">k</m:t>
+                          </m:r>
+                        </m:e>
+                        <m:sub>
+                          <m:r>
+                            <m:t xml:space="preserve">e</m:t>
+                          </m:r>
+                        </m:sub>
+                      </m:sSub>
+                      <m:sSub>
+                        <m:e>
+                          <m:r>
+                            <m:t xml:space="preserve">k</m:t>
+                          </m:r>
+                        </m:e>
+                        <m:sub>
+                          <m:r>
+                            <m:t xml:space="preserve">t</m:t>
+                          </m:r>
+                        </m:sub>
+                      </m:sSub>
+                    </m:e>
+                  </m:d>
+                  <m:sSub>
+                    <m:e>
+                      <m:r>
+                        <m:t xml:space="preserve">y</m:t>
+                      </m:r>
+                    </m:e>
+                    <m:sub>
+                      <m:r>
+                        <m:t xml:space="preserve">1</m:t>
+                      </m:r>
+                    </m:sub>
+                  </m:sSub>
+                </m:e>
+              </m:d>
+              <m:sSup>
+                <m:e>
+                  <m:r>
+                    <m:t xml:space="preserve">s</m:t>
+                  </m:r>
+                </m:e>
+                <m:sup>
+                  <m:r>
+                    <m:t xml:space="preserve">2</m:t>
+                  </m:r>
+                </m:sup>
+              </m:sSup>
+              <m:r>
+                <m:t xml:space="preserve">+</m:t>
+              </m:r>
+              <m:d>
+                <m:dPr>
+                  <m:begChr m:val="("/>
+                  <m:endChr m:val=")"/>
+                </m:dPr>
+                <m:e>
+                  <m:d>
+                    <m:dPr>
+                      <m:begChr m:val="("/>
+                      <m:endChr m:val=")"/>
+                    </m:dPr>
+                    <m:e>
+                      <m:r>
+                        <m:t xml:space="preserve">L</m:t>
+                      </m:r>
+                      <m:r>
+                        <m:t xml:space="preserve">b</m:t>
+                      </m:r>
+                      <m:r>
+                        <m:t xml:space="preserve">+</m:t>
+                      </m:r>
+                      <m:r>
+                        <m:t xml:space="preserve">R</m:t>
+                      </m:r>
+                      <m:r>
+                        <m:t xml:space="preserve">J</m:t>
+                      </m:r>
+                    </m:e>
+                  </m:d>
+                  <m:sSub>
+                    <m:e>
+                      <m:r>
+                        <m:t xml:space="preserve">y</m:t>
+                      </m:r>
+                    </m:e>
+                    <m:sub>
+                      <m:r>
+                        <m:t xml:space="preserve">3</m:t>
+                      </m:r>
+                    </m:sub>
+                  </m:sSub>
+                  <m:r>
+                    <m:t xml:space="preserve">+</m:t>
+                  </m:r>
+                  <m:d>
+                    <m:dPr>
+                      <m:begChr m:val="("/>
+                      <m:endChr m:val=")"/>
+                    </m:dPr>
+                    <m:e>
+                      <m:r>
+                        <m:t xml:space="preserve">R</m:t>
+                      </m:r>
+                      <m:r>
+                        <m:t xml:space="preserve">b</m:t>
+                      </m:r>
+                      <m:r>
+                        <m:t xml:space="preserve">+</m:t>
+                      </m:r>
+                      <m:sSub>
+                        <m:e>
+                          <m:r>
+                            <m:t xml:space="preserve">k</m:t>
+                          </m:r>
+                        </m:e>
+                        <m:sub>
+                          <m:r>
+                            <m:t xml:space="preserve">e</m:t>
+                          </m:r>
+                        </m:sub>
+                      </m:sSub>
+                      <m:sSub>
+                        <m:e>
+                          <m:r>
+                            <m:t xml:space="preserve">k</m:t>
+                          </m:r>
+                        </m:e>
+                        <m:sub>
+                          <m:r>
+                            <m:t xml:space="preserve">t</m:t>
+                          </m:r>
+                        </m:sub>
+                      </m:sSub>
+                    </m:e>
+                  </m:d>
+                  <m:sSub>
+                    <m:e>
+                      <m:r>
+                        <m:t xml:space="preserve">y</m:t>
+                      </m:r>
+                    </m:e>
+                    <m:sub>
+                      <m:r>
+                        <m:t xml:space="preserve">2</m:t>
+                      </m:r>
+                    </m:sub>
+                  </m:sSub>
+                </m:e>
+              </m:d>
+              <m:r>
+                <m:t xml:space="preserve">s</m:t>
+              </m:r>
+              <m:r>
+                <m:t xml:space="preserve">+</m:t>
+              </m:r>
+              <m:d>
+                <m:dPr>
+                  <m:begChr m:val="("/>
+                  <m:endChr m:val=")"/>
+                </m:dPr>
+                <m:e>
+                  <m:r>
+                    <m:t xml:space="preserve">R</m:t>
+                  </m:r>
+                  <m:r>
+                    <m:t xml:space="preserve">b</m:t>
+                  </m:r>
+                  <m:r>
+                    <m:t xml:space="preserve">+</m:t>
+                  </m:r>
+                  <m:sSub>
+                    <m:e>
+                      <m:r>
+                        <m:t xml:space="preserve">k</m:t>
+                      </m:r>
+                    </m:e>
+                    <m:sub>
+                      <m:r>
+                        <m:t xml:space="preserve">e</m:t>
+                      </m:r>
+                    </m:sub>
+                  </m:sSub>
+                  <m:sSub>
+                    <m:e>
+                      <m:r>
+                        <m:t xml:space="preserve">k</m:t>
+                      </m:r>
+                    </m:e>
+                    <m:sub>
+                      <m:r>
+                        <m:t xml:space="preserve">t</m:t>
+                      </m:r>
+                    </m:sub>
+                  </m:sSub>
+                </m:e>
+              </m:d>
+              <m:sSub>
+                <m:e>
+                  <m:r>
+                    <m:t xml:space="preserve">y</m:t>
+                  </m:r>
+                </m:e>
+                <m:sub>
+                  <m:r>
+                    <m:t xml:space="preserve">3</m:t>
+                  </m:r>
+                </m:sub>
+              </m:sSub>
+            </m:den>
+          </m:f>
         </m:oMath>
       </m:oMathPara>
     </w:p>
@@ -10838,6 +11235,2566 @@
       </w:pPr>
       <w:r>
         <w:rPr/>
+      </w:r>
+    </w:p>
+    <w:p>
+      <w:pPr>
+        <w:pStyle w:val="TextBody"/>
+        <w:bidi w:val="0"/>
+        <w:spacing w:before="0" w:after="140"/>
+        <w:jc w:val="start"/>
+        <w:rPr>
+          <w:rFonts w:ascii="Times New Roman" w:hAnsi="Times New Roman"/>
+        </w:rPr>
+      </w:pPr>
+      <w:r>
+        <w:rPr/>
+      </w:r>
+    </w:p>
+    <w:p>
+      <w:pPr>
+        <w:pStyle w:val="TextBody"/>
+        <w:bidi w:val="0"/>
+        <w:spacing w:before="0" w:after="140"/>
+        <w:jc w:val="start"/>
+        <w:rPr>
+          <w:rFonts w:ascii="Times New Roman" w:hAnsi="Times New Roman"/>
+        </w:rPr>
+      </w:pPr>
+      <w:r>
+        <w:rPr/>
+      </w:r>
+    </w:p>
+    <w:p>
+      <w:pPr>
+        <w:pStyle w:val="TextBody"/>
+        <w:bidi w:val="0"/>
+        <w:spacing w:before="0" w:after="140"/>
+        <w:jc w:val="start"/>
+        <w:rPr>
+          <w:rFonts w:ascii="Times New Roman" w:hAnsi="Times New Roman"/>
+        </w:rPr>
+      </w:pPr>
+      <w:r>
+        <w:rPr/>
+      </w:r>
+    </w:p>
+    <w:p>
+      <w:pPr>
+        <w:pStyle w:val="TextBody"/>
+        <w:bidi w:val="0"/>
+        <w:spacing w:before="0" w:after="140"/>
+        <w:jc w:val="start"/>
+        <w:rPr>
+          <w:rFonts w:ascii="Times New Roman" w:hAnsi="Times New Roman"/>
+        </w:rPr>
+      </w:pPr>
+      <w:r>
+        <w:rPr/>
+      </w:r>
+    </w:p>
+    <w:p>
+      <w:pPr>
+        <w:pStyle w:val="TextBody"/>
+        <w:bidi w:val="0"/>
+        <w:spacing w:before="0" w:after="140"/>
+        <w:jc w:val="start"/>
+        <w:rPr>
+          <w:rFonts w:ascii="Times New Roman" w:hAnsi="Times New Roman"/>
+        </w:rPr>
+      </w:pPr>
+      <w:r>
+        <w:rPr/>
+      </w:r>
+    </w:p>
+    <w:p>
+      <w:pPr>
+        <w:pStyle w:val="TextBody"/>
+        <w:bidi w:val="0"/>
+        <w:spacing w:before="0" w:after="140"/>
+        <w:jc w:val="start"/>
+        <w:rPr>
+          <w:rFonts w:ascii="Times New Roman" w:hAnsi="Times New Roman"/>
+        </w:rPr>
+      </w:pPr>
+      <w:r>
+        <w:rPr/>
+      </w:r>
+    </w:p>
+    <w:p>
+      <w:pPr>
+        <w:pStyle w:val="Heading1"/>
+        <w:numPr>
+          <w:ilvl w:val="0"/>
+          <w:numId w:val="3"/>
+        </w:numPr>
+        <w:bidi w:val="0"/>
+        <w:spacing w:before="0" w:after="140"/>
+        <w:jc w:val="start"/>
+        <w:rPr>
+          <w:rFonts w:ascii="Times New Roman" w:hAnsi="Times New Roman"/>
+        </w:rPr>
+      </w:pPr>
+      <w:r>
+        <w:rPr>
+          <w:rFonts w:ascii="Times New Roman" w:hAnsi="Times New Roman"/>
+        </w:rPr>
+        <w:t>3. Sürekli Zamanlı Sistem Benzetimi</w:t>
+      </w:r>
+    </w:p>
+    <w:p>
+      <w:pPr>
+        <w:pStyle w:val="TextBody"/>
+        <w:bidi w:val="0"/>
+        <w:spacing w:before="0" w:after="140"/>
+        <w:jc w:val="start"/>
+        <w:rPr>
+          <w:rFonts w:ascii="Times New Roman" w:hAnsi="Times New Roman"/>
+        </w:rPr>
+      </w:pPr>
+      <w:r>
+        <w:rPr/>
+      </w:r>
+    </w:p>
+    <w:p>
+      <w:pPr>
+        <w:pStyle w:val="TextBody"/>
+        <w:bidi w:val="0"/>
+        <w:spacing w:before="0" w:after="140"/>
+        <w:jc w:val="start"/>
+        <w:rPr>
+          <w:rFonts w:ascii="Times New Roman" w:hAnsi="Times New Roman"/>
+        </w:rPr>
+      </w:pPr>
+      <w:r>
+        <w:rPr/>
+        <w:t>Sistem bir STM32 Mikrokontrolcüsü tarafından kontrol edileceği için tasarlanacak olan kontrolcü bir ayrık zamanlı kontrolcü olacaktır. Ancak ayrık zamanlı kontrolcünün doğrulanması için MATLAB Simulink ve PID Toolbox kullanılarak bir sürekli zamanlı PID Kontrolcüsü tasarlanmıştır.</w:t>
+      </w:r>
+    </w:p>
+    <w:p>
+      <w:pPr>
+        <w:pStyle w:val="TextBody"/>
+        <w:bidi w:val="0"/>
+        <w:spacing w:before="0" w:after="140"/>
+        <w:jc w:val="start"/>
+        <w:rPr>
+          <w:rFonts w:ascii="Times New Roman" w:hAnsi="Times New Roman"/>
+        </w:rPr>
+      </w:pPr>
+      <w:r>
+        <w:rPr/>
+      </w:r>
+    </w:p>
+    <w:p>
+      <w:pPr>
+        <w:pStyle w:val="TextBody"/>
+        <w:bidi w:val="0"/>
+        <w:spacing w:before="0" w:after="140"/>
+        <w:jc w:val="start"/>
+        <w:rPr>
+          <w:rFonts w:ascii="Times New Roman" w:hAnsi="Times New Roman"/>
+        </w:rPr>
+      </w:pPr>
+      <w:r>
+        <w:rPr/>
+        <w:t>Sistem genel olarak iki alt-sistemden oluşmakta ve bu iki sistemin ayrı ayrı transfer fonksiyonlarının çıkarılması ve birbirine bağlanması gerekmektedir. İlk önce DC Motor daha sonra ise dişli seti incelenecektir.</w:t>
+      </w:r>
+    </w:p>
+    <w:p>
+      <w:pPr>
+        <w:pStyle w:val="Heading2"/>
+        <w:numPr>
+          <w:ilvl w:val="0"/>
+          <w:numId w:val="0"/>
+        </w:numPr>
+        <w:bidi w:val="0"/>
+        <w:spacing w:before="0" w:after="140"/>
+        <w:ind w:start="0" w:hanging="0"/>
+        <w:jc w:val="start"/>
+        <w:rPr>
+          <w:rFonts w:ascii="Times New Roman" w:hAnsi="Times New Roman"/>
+        </w:rPr>
+      </w:pPr>
+      <w:r>
+        <w:rPr/>
+        <w:drawing>
+          <wp:anchor behindDoc="0" distT="0" distB="0" distL="0" distR="0" simplePos="0" locked="0" layoutInCell="0" allowOverlap="1" relativeHeight="79">
+            <wp:simplePos x="0" y="0"/>
+            <wp:positionH relativeFrom="column">
+              <wp:posOffset>659130</wp:posOffset>
+            </wp:positionH>
+            <wp:positionV relativeFrom="paragraph">
+              <wp:posOffset>229235</wp:posOffset>
+            </wp:positionV>
+            <wp:extent cx="5064125" cy="1793240"/>
+            <wp:effectExtent l="0" t="0" r="0" b="0"/>
+            <wp:wrapSquare wrapText="largest"/>
+            <wp:docPr id="6" name="Image5" descr="" title=""/>
+            <wp:cNvGraphicFramePr>
+              <a:graphicFrameLocks xmlns:a="http://schemas.openxmlformats.org/drawingml/2006/main" noChangeAspect="1"/>
+            </wp:cNvGraphicFramePr>
+            <a:graphic xmlns:a="http://schemas.openxmlformats.org/drawingml/2006/main">
+              <a:graphicData uri="http://schemas.openxmlformats.org/drawingml/2006/picture">
+                <pic:pic xmlns:pic="http://schemas.openxmlformats.org/drawingml/2006/picture">
+                  <pic:nvPicPr>
+                    <pic:cNvPr id="6" name="Image5" descr="" title=""/>
+                    <pic:cNvPicPr>
+                      <a:picLocks noChangeAspect="1" noChangeArrowheads="1"/>
+                    </pic:cNvPicPr>
+                  </pic:nvPicPr>
+                  <pic:blipFill>
+                    <a:blip r:embed="rId7"/>
+                    <a:stretch>
+                      <a:fillRect/>
+                    </a:stretch>
+                  </pic:blipFill>
+                  <pic:spPr bwMode="auto">
+                    <a:xfrm>
+                      <a:off x="0" y="0"/>
+                      <a:ext cx="5064125" cy="1793240"/>
+                    </a:xfrm>
+                    <a:prstGeom prst="rect">
+                      <a:avLst/>
+                    </a:prstGeom>
+                  </pic:spPr>
+                </pic:pic>
+              </a:graphicData>
+            </a:graphic>
+          </wp:anchor>
+        </w:drawing>
+      </w:r>
+    </w:p>
+    <w:p>
+      <w:pPr>
+        <w:pStyle w:val="Heading2"/>
+        <w:numPr>
+          <w:ilvl w:val="1"/>
+          <w:numId w:val="3"/>
+        </w:numPr>
+        <w:bidi w:val="0"/>
+        <w:spacing w:before="0" w:after="140"/>
+        <w:jc w:val="start"/>
+        <w:rPr>
+          <w:rFonts w:ascii="Times New Roman" w:hAnsi="Times New Roman"/>
+        </w:rPr>
+      </w:pPr>
+      <w:r>
+        <w:rPr/>
+      </w:r>
+    </w:p>
+    <w:p>
+      <w:pPr>
+        <w:pStyle w:val="Heading2"/>
+        <w:numPr>
+          <w:ilvl w:val="1"/>
+          <w:numId w:val="3"/>
+        </w:numPr>
+        <w:bidi w:val="0"/>
+        <w:spacing w:before="0" w:after="140"/>
+        <w:jc w:val="start"/>
+        <w:rPr>
+          <w:rFonts w:ascii="Times New Roman" w:hAnsi="Times New Roman"/>
+        </w:rPr>
+      </w:pPr>
+      <w:r>
+        <w:rPr>
+          <w:rFonts w:ascii="Times New Roman" w:hAnsi="Times New Roman"/>
+        </w:rPr>
+        <w:t xml:space="preserve"> </w:t>
+      </w:r>
+    </w:p>
+    <w:p>
+      <w:pPr>
+        <w:pStyle w:val="TextBody"/>
+        <w:bidi w:val="0"/>
+        <w:spacing w:before="0" w:after="140"/>
+        <w:jc w:val="start"/>
+        <w:rPr>
+          <w:rFonts w:ascii="Times New Roman" w:hAnsi="Times New Roman"/>
+        </w:rPr>
+      </w:pPr>
+      <w:r>
+        <w:rPr/>
+      </w:r>
+    </w:p>
+    <w:p>
+      <w:pPr>
+        <w:pStyle w:val="TextBody"/>
+        <w:bidi w:val="0"/>
+        <w:spacing w:before="0" w:after="140"/>
+        <w:jc w:val="start"/>
+        <w:rPr>
+          <w:rFonts w:ascii="Times New Roman" w:hAnsi="Times New Roman"/>
+        </w:rPr>
+      </w:pPr>
+      <w:r>
+        <w:rPr/>
+      </w:r>
+    </w:p>
+    <w:p>
+      <w:pPr>
+        <w:pStyle w:val="TextBody"/>
+        <w:bidi w:val="0"/>
+        <w:spacing w:before="0" w:after="140"/>
+        <w:jc w:val="start"/>
+        <w:rPr>
+          <w:rFonts w:ascii="Times New Roman" w:hAnsi="Times New Roman"/>
+        </w:rPr>
+      </w:pPr>
+      <w:r>
+        <w:rPr/>
+      </w:r>
+    </w:p>
+    <w:p>
+      <w:pPr>
+        <w:pStyle w:val="TextBody"/>
+        <w:bidi w:val="0"/>
+        <w:spacing w:before="0" w:after="140"/>
+        <w:jc w:val="start"/>
+        <w:rPr>
+          <w:rFonts w:ascii="Times New Roman" w:hAnsi="Times New Roman"/>
+        </w:rPr>
+      </w:pPr>
+      <w:r>
+        <w:rPr/>
+      </w:r>
+    </w:p>
+    <w:p>
+      <w:pPr>
+        <w:pStyle w:val="TextBody"/>
+        <w:bidi w:val="0"/>
+        <w:spacing w:before="0" w:after="140"/>
+        <w:ind w:start="234" w:end="423" w:hanging="0"/>
+        <w:jc w:val="center"/>
+        <w:rPr>
+          <w:rFonts w:ascii="Times New Roman" w:hAnsi="Times New Roman"/>
+          <w:b w:val="false"/>
+          <w:b w:val="false"/>
+          <w:bCs w:val="false"/>
+          <w:i/>
+          <w:i/>
+          <w:iCs/>
+          <w:color w:val="333333"/>
+          <w:sz w:val="20"/>
+          <w:szCs w:val="20"/>
+        </w:rPr>
+      </w:pPr>
+      <w:r>
+        <w:rPr>
+          <w:rFonts w:ascii="Times New Roman" w:hAnsi="Times New Roman"/>
+          <w:b w:val="false"/>
+          <w:bCs w:val="false"/>
+          <w:i/>
+          <w:iCs/>
+          <w:color w:val="333333"/>
+          <w:sz w:val="20"/>
+          <w:szCs w:val="20"/>
+        </w:rPr>
+        <w:t>Şekil 5 – DC Motor Sürekli Zaman Simulink Benzetimi</w:t>
+      </w:r>
+    </w:p>
+    <w:p>
+      <w:pPr>
+        <w:pStyle w:val="TextBody"/>
+        <w:bidi w:val="0"/>
+        <w:spacing w:before="0" w:after="140"/>
+        <w:ind w:start="234" w:end="423" w:hanging="0"/>
+        <w:jc w:val="start"/>
+        <w:rPr/>
+      </w:pPr>
+      <w:r>
+        <w:rPr/>
+      </w:r>
+    </w:p>
+    <w:p>
+      <w:pPr>
+        <w:pStyle w:val="TextBody"/>
+        <w:bidi w:val="0"/>
+        <w:spacing w:before="0" w:after="140"/>
+        <w:ind w:start="234" w:end="423" w:hanging="0"/>
+        <w:jc w:val="start"/>
+        <w:rPr/>
+      </w:pPr>
+      <w:r>
+        <w:rPr/>
+        <w:t xml:space="preserve">Şekil 5’de görüldüğü üzere DC motor benzetimi elektrik ve mekanik olmak üzere iki transfer fonksiyonuna ayrılmış ve tork sabiti, geri-emk sabiti sabitlerini içermektedir. Ayrıca; akım, tork, açısal konum ve açısal hız gibi değerleri de çıktı olarak vermektedir. </w:t>
+      </w:r>
+    </w:p>
+    <w:p>
+      <w:pPr>
+        <w:pStyle w:val="TextBody"/>
+        <w:bidi w:val="0"/>
+        <w:spacing w:before="0" w:after="140"/>
+        <w:ind w:start="234" w:end="423" w:hanging="0"/>
+        <w:jc w:val="start"/>
+        <w:rPr>
+          <w:i/>
+          <w:i/>
+          <w:iCs/>
+        </w:rPr>
+      </w:pPr>
+      <w:r>
+        <w:rPr>
+          <w:i/>
+          <w:iCs/>
+        </w:rPr>
+        <w:t>“</w:t>
+      </w:r>
+      <w:r>
+        <w:rPr>
+          <w:i/>
+          <w:iCs/>
+        </w:rPr>
+        <w:t xml:space="preserve">1.3 Bütünleşik Transfer Fonkiyonu Eldesi” </w:t>
+      </w:r>
+      <w:r>
+        <w:rPr>
+          <w:i w:val="false"/>
+          <w:iCs w:val="false"/>
+        </w:rPr>
+        <w:t xml:space="preserve">başlığında da bahsedildiği üzere tüm sistemin girdisinin gerilim, çıktısının ise açısal pozisyon olması için yani tüm sistemin transfer fonksiyonunun </w:t>
+      </w:r>
+      <w:r>
+        <w:rPr>
+          <w:i w:val="false"/>
+          <w:iCs w:val="false"/>
+        </w:rPr>
+      </w:r>
+      <m:oMath xmlns:m="http://schemas.openxmlformats.org/officeDocument/2006/math">
+        <m:r>
+          <m:t xml:space="preserve">θ</m:t>
+        </m:r>
+        <m:f>
+          <m:fPr>
+            <m:type m:val="lin"/>
+          </m:fPr>
+          <m:num>
+            <m:d>
+              <m:dPr>
+                <m:begChr m:val="("/>
+                <m:endChr m:val=")"/>
+              </m:dPr>
+              <m:e>
+                <m:r>
+                  <m:t xml:space="preserve">s</m:t>
+                </m:r>
+              </m:e>
+            </m:d>
+          </m:num>
+          <m:den>
+            <m:r>
+              <m:t xml:space="preserve">V</m:t>
+            </m:r>
+          </m:den>
+        </m:f>
+        <m:d>
+          <m:dPr>
+            <m:begChr m:val="("/>
+            <m:endChr m:val=")"/>
+          </m:dPr>
+          <m:e>
+            <m:r>
+              <m:t xml:space="preserve">s</m:t>
+            </m:r>
+          </m:e>
+        </m:d>
+      </m:oMath>
+      <w:r>
+        <w:rPr>
+          <w:i w:val="false"/>
+          <w:iCs w:val="false"/>
+        </w:rPr>
+        <w:t xml:space="preserve"> olması için DC motor benzetiminin transfer fonksiyonunun </w:t>
+      </w:r>
+      <w:r>
+        <w:rPr>
+          <w:i w:val="false"/>
+          <w:iCs w:val="false"/>
+        </w:rPr>
+      </w:r>
+      <m:oMath xmlns:m="http://schemas.openxmlformats.org/officeDocument/2006/math">
+        <m:r>
+          <m:t xml:space="preserve">T</m:t>
+        </m:r>
+        <m:f>
+          <m:fPr>
+            <m:type m:val="lin"/>
+          </m:fPr>
+          <m:num>
+            <m:d>
+              <m:dPr>
+                <m:begChr m:val="("/>
+                <m:endChr m:val=")"/>
+              </m:dPr>
+              <m:e>
+                <m:r>
+                  <m:t xml:space="preserve">s</m:t>
+                </m:r>
+              </m:e>
+            </m:d>
+          </m:num>
+          <m:den>
+            <m:r>
+              <m:t xml:space="preserve">V</m:t>
+            </m:r>
+          </m:den>
+        </m:f>
+        <m:d>
+          <m:dPr>
+            <m:begChr m:val="("/>
+            <m:endChr m:val=")"/>
+          </m:dPr>
+          <m:e>
+            <m:r>
+              <m:t xml:space="preserve">s</m:t>
+            </m:r>
+          </m:e>
+        </m:d>
+      </m:oMath>
+      <w:r>
+        <w:rPr>
+          <w:i w:val="false"/>
+          <w:iCs w:val="false"/>
+        </w:rPr>
+        <w:t xml:space="preserve"> olarak elde edilmesi gerekmektedir. Bu nedenle girdi olarak verilen gerilime ek olarak çıktı tork olarak alınmıştır.</w:t>
+      </w:r>
+    </w:p>
+    <w:p>
+      <w:pPr>
+        <w:pStyle w:val="TextBody"/>
+        <w:bidi w:val="0"/>
+        <w:spacing w:before="0" w:after="140"/>
+        <w:ind w:start="234" w:end="423" w:hanging="0"/>
+        <w:jc w:val="start"/>
+        <w:rPr>
+          <w:i w:val="false"/>
+          <w:i w:val="false"/>
+          <w:iCs w:val="false"/>
+        </w:rPr>
+      </w:pPr>
+      <w:r>
+        <w:rPr>
+          <w:i/>
+          <w:iCs/>
+        </w:rPr>
+        <w:drawing>
+          <wp:anchor behindDoc="0" distT="0" distB="0" distL="0" distR="0" simplePos="0" locked="0" layoutInCell="0" allowOverlap="1" relativeHeight="82">
+            <wp:simplePos x="0" y="0"/>
+            <wp:positionH relativeFrom="column">
+              <wp:posOffset>315595</wp:posOffset>
+            </wp:positionH>
+            <wp:positionV relativeFrom="paragraph">
+              <wp:posOffset>-5715</wp:posOffset>
+            </wp:positionV>
+            <wp:extent cx="5043170" cy="1543685"/>
+            <wp:effectExtent l="0" t="0" r="0" b="0"/>
+            <wp:wrapSquare wrapText="largest"/>
+            <wp:docPr id="7" name="Image6" descr="" title=""/>
+            <wp:cNvGraphicFramePr>
+              <a:graphicFrameLocks xmlns:a="http://schemas.openxmlformats.org/drawingml/2006/main" noChangeAspect="1"/>
+            </wp:cNvGraphicFramePr>
+            <a:graphic xmlns:a="http://schemas.openxmlformats.org/drawingml/2006/main">
+              <a:graphicData uri="http://schemas.openxmlformats.org/drawingml/2006/picture">
+                <pic:pic xmlns:pic="http://schemas.openxmlformats.org/drawingml/2006/picture">
+                  <pic:nvPicPr>
+                    <pic:cNvPr id="7" name="Image6" descr="" title=""/>
+                    <pic:cNvPicPr>
+                      <a:picLocks noChangeAspect="1" noChangeArrowheads="1"/>
+                    </pic:cNvPicPr>
+                  </pic:nvPicPr>
+                  <pic:blipFill>
+                    <a:blip r:embed="rId8"/>
+                    <a:stretch>
+                      <a:fillRect/>
+                    </a:stretch>
+                  </pic:blipFill>
+                  <pic:spPr bwMode="auto">
+                    <a:xfrm>
+                      <a:off x="0" y="0"/>
+                      <a:ext cx="5043170" cy="1543685"/>
+                    </a:xfrm>
+                    <a:prstGeom prst="rect">
+                      <a:avLst/>
+                    </a:prstGeom>
+                  </pic:spPr>
+                </pic:pic>
+              </a:graphicData>
+            </a:graphic>
+          </wp:anchor>
+        </w:drawing>
+      </w:r>
+    </w:p>
+    <w:p>
+      <w:pPr>
+        <w:pStyle w:val="TextBody"/>
+        <w:bidi w:val="0"/>
+        <w:spacing w:before="0" w:after="140"/>
+        <w:ind w:start="234" w:end="423" w:hanging="0"/>
+        <w:jc w:val="start"/>
+        <w:rPr>
+          <w:i w:val="false"/>
+          <w:i w:val="false"/>
+          <w:iCs w:val="false"/>
+        </w:rPr>
+      </w:pPr>
+      <w:r>
+        <w:rPr>
+          <w:i/>
+          <w:iCs/>
+        </w:rPr>
+      </w:r>
+    </w:p>
+    <w:p>
+      <w:pPr>
+        <w:pStyle w:val="TextBody"/>
+        <w:bidi w:val="0"/>
+        <w:spacing w:before="0" w:after="140"/>
+        <w:ind w:start="234" w:end="423" w:hanging="0"/>
+        <w:jc w:val="start"/>
+        <w:rPr>
+          <w:i w:val="false"/>
+          <w:i w:val="false"/>
+          <w:iCs w:val="false"/>
+        </w:rPr>
+      </w:pPr>
+      <w:r>
+        <w:rPr>
+          <w:i/>
+          <w:iCs/>
+        </w:rPr>
+      </w:r>
+    </w:p>
+    <w:p>
+      <w:pPr>
+        <w:pStyle w:val="TextBody"/>
+        <w:bidi w:val="0"/>
+        <w:spacing w:before="0" w:after="140"/>
+        <w:ind w:start="234" w:end="423" w:hanging="0"/>
+        <w:jc w:val="start"/>
+        <w:rPr>
+          <w:i w:val="false"/>
+          <w:i w:val="false"/>
+          <w:iCs w:val="false"/>
+        </w:rPr>
+      </w:pPr>
+      <w:r>
+        <w:rPr>
+          <w:i/>
+          <w:iCs/>
+        </w:rPr>
+      </w:r>
+    </w:p>
+    <w:p>
+      <w:pPr>
+        <w:pStyle w:val="TextBody"/>
+        <w:bidi w:val="0"/>
+        <w:spacing w:before="0" w:after="140"/>
+        <w:ind w:start="234" w:end="423" w:hanging="0"/>
+        <w:jc w:val="start"/>
+        <w:rPr>
+          <w:i w:val="false"/>
+          <w:i w:val="false"/>
+          <w:iCs w:val="false"/>
+        </w:rPr>
+      </w:pPr>
+      <w:r>
+        <w:rPr>
+          <w:i/>
+          <w:iCs/>
+        </w:rPr>
+      </w:r>
+    </w:p>
+    <w:p>
+      <w:pPr>
+        <w:pStyle w:val="TextBody"/>
+        <w:bidi w:val="0"/>
+        <w:spacing w:before="0" w:after="140"/>
+        <w:ind w:start="234" w:end="423" w:hanging="0"/>
+        <w:jc w:val="start"/>
+        <w:rPr>
+          <w:i w:val="false"/>
+          <w:i w:val="false"/>
+          <w:iCs w:val="false"/>
+        </w:rPr>
+      </w:pPr>
+      <w:r>
+        <w:rPr>
+          <w:i/>
+          <w:iCs/>
+        </w:rPr>
+      </w:r>
+    </w:p>
+    <w:p>
+      <w:pPr>
+        <w:pStyle w:val="TextBody"/>
+        <w:bidi w:val="0"/>
+        <w:spacing w:before="0" w:after="140"/>
+        <w:ind w:start="234" w:end="423" w:hanging="0"/>
+        <w:jc w:val="center"/>
+        <w:rPr>
+          <w:rFonts w:ascii="Times New Roman" w:hAnsi="Times New Roman"/>
+          <w:b w:val="false"/>
+          <w:b w:val="false"/>
+          <w:bCs w:val="false"/>
+          <w:i/>
+          <w:i/>
+          <w:iCs/>
+          <w:color w:val="333333"/>
+          <w:sz w:val="20"/>
+          <w:szCs w:val="20"/>
+        </w:rPr>
+      </w:pPr>
+      <w:r>
+        <w:rPr>
+          <w:rFonts w:ascii="Times New Roman" w:hAnsi="Times New Roman"/>
+          <w:b w:val="false"/>
+          <w:bCs w:val="false"/>
+          <w:i/>
+          <w:iCs/>
+          <w:color w:val="333333"/>
+          <w:sz w:val="20"/>
+          <w:szCs w:val="20"/>
+        </w:rPr>
+        <w:t>Şekil 6 – DC Motor Sürekli Zaman Simulink Çıktısı</w:t>
+      </w:r>
+    </w:p>
+    <w:p>
+      <w:pPr>
+        <w:pStyle w:val="TextBody"/>
+        <w:bidi w:val="0"/>
+        <w:spacing w:before="0" w:after="140"/>
+        <w:ind w:start="234" w:end="423" w:hanging="0"/>
+        <w:jc w:val="center"/>
+        <w:rPr>
+          <w:rFonts w:ascii="Times New Roman" w:hAnsi="Times New Roman"/>
+          <w:b w:val="false"/>
+          <w:b w:val="false"/>
+          <w:bCs w:val="false"/>
+          <w:i/>
+          <w:i/>
+          <w:iCs/>
+          <w:color w:val="333333"/>
+          <w:sz w:val="20"/>
+          <w:szCs w:val="20"/>
+        </w:rPr>
+      </w:pPr>
+      <w:r>
+        <w:rPr/>
+      </w:r>
+    </w:p>
+    <w:p>
+      <w:pPr>
+        <w:pStyle w:val="TextBody"/>
+        <w:bidi w:val="0"/>
+        <w:rPr/>
+      </w:pPr>
+      <w:r>
+        <w:rPr/>
+        <w:t xml:space="preserve">Dişli seti benzetimi için ise </w:t>
+      </w:r>
+      <w:r>
+        <w:rPr>
+          <w:i/>
+          <w:iCs/>
+        </w:rPr>
+        <w:t xml:space="preserve">“1.3.2 Mekanik Alt-Sistem Transfer Fonkiyonu Eldesi” </w:t>
+      </w:r>
+      <w:r>
+        <w:rPr>
+          <w:i w:val="false"/>
+          <w:iCs w:val="false"/>
+        </w:rPr>
+        <w:t>başlığında elde edilen transfer fonksiyonu direkt olarak sisteme eklenmiştir. Bu transfer fonksiyonunun girdisi tork çıktısı ise açısal konumdur. Bu şekilde istenilen çıktı ve girdi şartı sağlanır.</w:t>
+      </w:r>
+    </w:p>
+    <w:p>
+      <w:pPr>
+        <w:pStyle w:val="TextBody"/>
+        <w:bidi w:val="0"/>
+        <w:rPr>
+          <w:i w:val="false"/>
+          <w:i w:val="false"/>
+          <w:iCs w:val="false"/>
+        </w:rPr>
+      </w:pPr>
+      <w:r>
+        <w:rPr/>
+      </w:r>
+    </w:p>
+    <w:p>
+      <w:pPr>
+        <w:pStyle w:val="TextBody"/>
+        <w:bidi w:val="0"/>
+        <w:jc w:val="center"/>
+        <w:rPr/>
+      </w:pPr>
+      <w:r>
+        <w:rPr>
+          <w:i w:val="false"/>
+          <w:iCs w:val="false"/>
+        </w:rPr>
+      </w:r>
+      <m:oMathPara xmlns:m="http://schemas.openxmlformats.org/officeDocument/2006/math">
+        <m:oMathParaPr>
+          <m:jc m:val="center"/>
+        </m:oMathParaPr>
+        <m:oMath>
+          <m:f>
+            <m:num>
+              <m:r>
+                <m:t xml:space="preserve">T</m:t>
+              </m:r>
+              <m:d>
+                <m:dPr>
+                  <m:begChr m:val="("/>
+                  <m:endChr m:val=")"/>
+                </m:dPr>
+                <m:e>
+                  <m:r>
+                    <m:t xml:space="preserve">s</m:t>
+                  </m:r>
+                </m:e>
+              </m:d>
+            </m:num>
+            <m:den>
+              <m:r>
+                <m:t xml:space="preserve">V</m:t>
+              </m:r>
+              <m:d>
+                <m:dPr>
+                  <m:begChr m:val="("/>
+                  <m:endChr m:val=")"/>
+                </m:dPr>
+                <m:e>
+                  <m:r>
+                    <m:t xml:space="preserve">s</m:t>
+                  </m:r>
+                </m:e>
+              </m:d>
+            </m:den>
+          </m:f>
+          <m:r>
+            <m:t xml:space="preserve">⋅</m:t>
+          </m:r>
+          <m:f>
+            <m:num>
+              <m:r>
+                <m:t xml:space="preserve">θ</m:t>
+              </m:r>
+              <m:d>
+                <m:dPr>
+                  <m:begChr m:val="("/>
+                  <m:endChr m:val=")"/>
+                </m:dPr>
+                <m:e>
+                  <m:r>
+                    <m:t xml:space="preserve">s</m:t>
+                  </m:r>
+                </m:e>
+              </m:d>
+            </m:num>
+            <m:den>
+              <m:r>
+                <m:t xml:space="preserve">T</m:t>
+              </m:r>
+              <m:d>
+                <m:dPr>
+                  <m:begChr m:val="("/>
+                  <m:endChr m:val=")"/>
+                </m:dPr>
+                <m:e>
+                  <m:r>
+                    <m:t xml:space="preserve">s</m:t>
+                  </m:r>
+                </m:e>
+              </m:d>
+            </m:den>
+          </m:f>
+          <m:r>
+            <m:t xml:space="preserve">=</m:t>
+          </m:r>
+          <m:f>
+            <m:num>
+              <m:r>
+                <m:t xml:space="preserve">θ</m:t>
+              </m:r>
+              <m:d>
+                <m:dPr>
+                  <m:begChr m:val="("/>
+                  <m:endChr m:val=")"/>
+                </m:dPr>
+                <m:e>
+                  <m:r>
+                    <m:t xml:space="preserve">s</m:t>
+                  </m:r>
+                </m:e>
+              </m:d>
+            </m:num>
+            <m:den>
+              <m:r>
+                <m:t xml:space="preserve">V</m:t>
+              </m:r>
+              <m:d>
+                <m:dPr>
+                  <m:begChr m:val="("/>
+                  <m:endChr m:val=")"/>
+                </m:dPr>
+                <m:e>
+                  <m:r>
+                    <m:t xml:space="preserve">s</m:t>
+                  </m:r>
+                </m:e>
+              </m:d>
+            </m:den>
+          </m:f>
+        </m:oMath>
+      </m:oMathPara>
+    </w:p>
+    <w:p>
+      <w:pPr>
+        <w:pStyle w:val="TextBody"/>
+        <w:bidi w:val="0"/>
+        <w:jc w:val="center"/>
+        <w:rPr>
+          <w:i w:val="false"/>
+          <w:i w:val="false"/>
+          <w:iCs w:val="false"/>
+        </w:rPr>
+      </w:pPr>
+      <w:r>
+        <w:rPr/>
+      </w:r>
+    </w:p>
+    <w:p>
+      <w:pPr>
+        <w:pStyle w:val="TextBody"/>
+        <w:bidi w:val="0"/>
+        <w:jc w:val="start"/>
+        <w:rPr/>
+      </w:pPr>
+      <w:r>
+        <w:rPr>
+          <w:i w:val="false"/>
+          <w:iCs w:val="false"/>
+        </w:rPr>
+        <w:t xml:space="preserve"> </w:t>
+      </w:r>
+      <w:r>
+        <w:rPr>
+          <w:i w:val="false"/>
+          <w:iCs w:val="false"/>
+        </w:rPr>
+        <w:t xml:space="preserve">Daha sonra sisteme PID Kontrolcü bloğu eklenmiş ve </w:t>
+      </w:r>
+      <w:r>
+        <w:rPr>
+          <w:i/>
+          <w:iCs/>
+        </w:rPr>
+        <w:t xml:space="preserve">“pidtool” </w:t>
+      </w:r>
+      <w:r>
+        <w:rPr>
+          <w:i w:val="false"/>
+          <w:iCs w:val="false"/>
+        </w:rPr>
+        <w:t>eklentisi yardımı ile katsayı dengelemesi (tuning) yapılmıştır. Elde edilen katsayılar güncellendikten sonra sistemin 10 büyüklükteki basamak çıktısına ve sinüs dalga cevabı aşağıdaki gibi bulunmuştur.</w:t>
+      </w:r>
+    </w:p>
+    <w:p>
+      <w:pPr>
+        <w:pStyle w:val="TextBody"/>
+        <w:bidi w:val="0"/>
+        <w:jc w:val="start"/>
+        <w:rPr>
+          <w:i w:val="false"/>
+          <w:i w:val="false"/>
+          <w:iCs w:val="false"/>
+        </w:rPr>
+      </w:pPr>
+      <w:r>
+        <w:rPr/>
+        <w:drawing>
+          <wp:anchor behindDoc="0" distT="0" distB="0" distL="0" distR="0" simplePos="0" locked="0" layoutInCell="0" allowOverlap="1" relativeHeight="84">
+            <wp:simplePos x="0" y="0"/>
+            <wp:positionH relativeFrom="column">
+              <wp:posOffset>845185</wp:posOffset>
+            </wp:positionH>
+            <wp:positionV relativeFrom="paragraph">
+              <wp:posOffset>67310</wp:posOffset>
+            </wp:positionV>
+            <wp:extent cx="4250055" cy="1953895"/>
+            <wp:effectExtent l="0" t="0" r="0" b="0"/>
+            <wp:wrapSquare wrapText="largest"/>
+            <wp:docPr id="8" name="Image7" descr="" title=""/>
+            <wp:cNvGraphicFramePr>
+              <a:graphicFrameLocks xmlns:a="http://schemas.openxmlformats.org/drawingml/2006/main" noChangeAspect="1"/>
+            </wp:cNvGraphicFramePr>
+            <a:graphic xmlns:a="http://schemas.openxmlformats.org/drawingml/2006/main">
+              <a:graphicData uri="http://schemas.openxmlformats.org/drawingml/2006/picture">
+                <pic:pic xmlns:pic="http://schemas.openxmlformats.org/drawingml/2006/picture">
+                  <pic:nvPicPr>
+                    <pic:cNvPr id="8" name="Image7" descr="" title=""/>
+                    <pic:cNvPicPr>
+                      <a:picLocks noChangeAspect="1" noChangeArrowheads="1"/>
+                    </pic:cNvPicPr>
+                  </pic:nvPicPr>
+                  <pic:blipFill>
+                    <a:blip r:embed="rId9"/>
+                    <a:stretch>
+                      <a:fillRect/>
+                    </a:stretch>
+                  </pic:blipFill>
+                  <pic:spPr bwMode="auto">
+                    <a:xfrm>
+                      <a:off x="0" y="0"/>
+                      <a:ext cx="4250055" cy="1953895"/>
+                    </a:xfrm>
+                    <a:prstGeom prst="rect">
+                      <a:avLst/>
+                    </a:prstGeom>
+                  </pic:spPr>
+                </pic:pic>
+              </a:graphicData>
+            </a:graphic>
+          </wp:anchor>
+        </w:drawing>
+      </w:r>
+    </w:p>
+    <w:p>
+      <w:pPr>
+        <w:pStyle w:val="TextBody"/>
+        <w:bidi w:val="0"/>
+        <w:jc w:val="start"/>
+        <w:rPr>
+          <w:i w:val="false"/>
+          <w:i w:val="false"/>
+          <w:iCs w:val="false"/>
+        </w:rPr>
+      </w:pPr>
+      <w:r>
+        <w:rPr/>
+      </w:r>
+    </w:p>
+    <w:p>
+      <w:pPr>
+        <w:pStyle w:val="TextBody"/>
+        <w:bidi w:val="0"/>
+        <w:jc w:val="start"/>
+        <w:rPr>
+          <w:i w:val="false"/>
+          <w:i w:val="false"/>
+          <w:iCs w:val="false"/>
+        </w:rPr>
+      </w:pPr>
+      <w:r>
+        <w:rPr/>
+      </w:r>
+    </w:p>
+    <w:p>
+      <w:pPr>
+        <w:pStyle w:val="TextBody"/>
+        <w:bidi w:val="0"/>
+        <w:jc w:val="start"/>
+        <w:rPr>
+          <w:i w:val="false"/>
+          <w:i w:val="false"/>
+          <w:iCs w:val="false"/>
+        </w:rPr>
+      </w:pPr>
+      <w:r>
+        <w:rPr/>
+      </w:r>
+    </w:p>
+    <w:p>
+      <w:pPr>
+        <w:pStyle w:val="TextBody"/>
+        <w:bidi w:val="0"/>
+        <w:jc w:val="start"/>
+        <w:rPr>
+          <w:i w:val="false"/>
+          <w:i w:val="false"/>
+          <w:iCs w:val="false"/>
+        </w:rPr>
+      </w:pPr>
+      <w:r>
+        <w:rPr/>
+      </w:r>
+    </w:p>
+    <w:p>
+      <w:pPr>
+        <w:pStyle w:val="TextBody"/>
+        <w:bidi w:val="0"/>
+        <w:jc w:val="start"/>
+        <w:rPr>
+          <w:i w:val="false"/>
+          <w:i w:val="false"/>
+          <w:iCs w:val="false"/>
+        </w:rPr>
+      </w:pPr>
+      <w:r>
+        <w:rPr/>
+      </w:r>
+    </w:p>
+    <w:p>
+      <w:pPr>
+        <w:pStyle w:val="TextBody"/>
+        <w:bidi w:val="0"/>
+        <w:jc w:val="start"/>
+        <w:rPr>
+          <w:i w:val="false"/>
+          <w:i w:val="false"/>
+          <w:iCs w:val="false"/>
+        </w:rPr>
+      </w:pPr>
+      <w:r>
+        <w:rPr/>
+      </w:r>
+    </w:p>
+    <w:p>
+      <w:pPr>
+        <w:pStyle w:val="Normal"/>
+        <w:bidi w:val="0"/>
+        <w:spacing w:before="0" w:after="140"/>
+        <w:ind w:start="234" w:end="423" w:hanging="0"/>
+        <w:jc w:val="center"/>
+        <w:rPr>
+          <w:rFonts w:ascii="Times New Roman" w:hAnsi="Times New Roman"/>
+          <w:b w:val="false"/>
+          <w:b w:val="false"/>
+          <w:bCs w:val="false"/>
+          <w:i/>
+          <w:i/>
+          <w:iCs/>
+          <w:color w:val="333333"/>
+          <w:sz w:val="20"/>
+          <w:szCs w:val="20"/>
+        </w:rPr>
+      </w:pPr>
+      <w:r>
+        <w:rPr>
+          <w:rFonts w:ascii="Times New Roman" w:hAnsi="Times New Roman"/>
+          <w:b w:val="false"/>
+          <w:bCs w:val="false"/>
+          <w:i/>
+          <w:iCs/>
+          <w:color w:val="333333"/>
+          <w:sz w:val="20"/>
+          <w:szCs w:val="20"/>
+        </w:rPr>
+        <w:t>Şekil 7 – Sürekli Zaman Simulink Basamak Cevabı</w:t>
+      </w:r>
+    </w:p>
+    <w:p>
+      <w:pPr>
+        <w:pStyle w:val="Normal"/>
+        <w:bidi w:val="0"/>
+        <w:spacing w:before="0" w:after="140"/>
+        <w:ind w:start="234" w:end="423" w:hanging="0"/>
+        <w:jc w:val="center"/>
+        <w:rPr>
+          <w:rFonts w:ascii="Times New Roman" w:hAnsi="Times New Roman"/>
+          <w:b w:val="false"/>
+          <w:b w:val="false"/>
+          <w:bCs w:val="false"/>
+          <w:i/>
+          <w:i/>
+          <w:iCs/>
+          <w:color w:val="333333"/>
+          <w:sz w:val="20"/>
+          <w:szCs w:val="20"/>
+        </w:rPr>
+      </w:pPr>
+      <w:r>
+        <w:rPr>
+          <w:i/>
+          <w:iCs/>
+        </w:rPr>
+      </w:r>
+    </w:p>
+    <w:p>
+      <w:pPr>
+        <w:pStyle w:val="Normal"/>
+        <w:bidi w:val="0"/>
+        <w:spacing w:before="0" w:after="140"/>
+        <w:ind w:start="234" w:end="423" w:hanging="0"/>
+        <w:jc w:val="center"/>
+        <w:rPr>
+          <w:rFonts w:ascii="Times New Roman" w:hAnsi="Times New Roman"/>
+          <w:b w:val="false"/>
+          <w:b w:val="false"/>
+          <w:bCs w:val="false"/>
+          <w:i/>
+          <w:i/>
+          <w:iCs/>
+          <w:color w:val="333333"/>
+          <w:sz w:val="20"/>
+          <w:szCs w:val="20"/>
+        </w:rPr>
+      </w:pPr>
+      <w:r>
+        <w:rPr>
+          <w:i/>
+          <w:iCs/>
+        </w:rPr>
+        <w:drawing>
+          <wp:anchor behindDoc="0" distT="0" distB="0" distL="0" distR="0" simplePos="0" locked="0" layoutInCell="0" allowOverlap="1" relativeHeight="85">
+            <wp:simplePos x="0" y="0"/>
+            <wp:positionH relativeFrom="column">
+              <wp:posOffset>567690</wp:posOffset>
+            </wp:positionH>
+            <wp:positionV relativeFrom="paragraph">
+              <wp:posOffset>-19685</wp:posOffset>
+            </wp:positionV>
+            <wp:extent cx="4598035" cy="2285365"/>
+            <wp:effectExtent l="0" t="0" r="0" b="0"/>
+            <wp:wrapSquare wrapText="largest"/>
+            <wp:docPr id="9" name="Image8" descr="" title=""/>
+            <wp:cNvGraphicFramePr>
+              <a:graphicFrameLocks xmlns:a="http://schemas.openxmlformats.org/drawingml/2006/main" noChangeAspect="1"/>
+            </wp:cNvGraphicFramePr>
+            <a:graphic xmlns:a="http://schemas.openxmlformats.org/drawingml/2006/main">
+              <a:graphicData uri="http://schemas.openxmlformats.org/drawingml/2006/picture">
+                <pic:pic xmlns:pic="http://schemas.openxmlformats.org/drawingml/2006/picture">
+                  <pic:nvPicPr>
+                    <pic:cNvPr id="9" name="Image8" descr="" title=""/>
+                    <pic:cNvPicPr>
+                      <a:picLocks noChangeAspect="1" noChangeArrowheads="1"/>
+                    </pic:cNvPicPr>
+                  </pic:nvPicPr>
+                  <pic:blipFill>
+                    <a:blip r:embed="rId10"/>
+                    <a:stretch>
+                      <a:fillRect/>
+                    </a:stretch>
+                  </pic:blipFill>
+                  <pic:spPr bwMode="auto">
+                    <a:xfrm>
+                      <a:off x="0" y="0"/>
+                      <a:ext cx="4598035" cy="2285365"/>
+                    </a:xfrm>
+                    <a:prstGeom prst="rect">
+                      <a:avLst/>
+                    </a:prstGeom>
+                  </pic:spPr>
+                </pic:pic>
+              </a:graphicData>
+            </a:graphic>
+          </wp:anchor>
+        </w:drawing>
+      </w:r>
+    </w:p>
+    <w:p>
+      <w:pPr>
+        <w:pStyle w:val="Normal"/>
+        <w:bidi w:val="0"/>
+        <w:spacing w:before="0" w:after="140"/>
+        <w:ind w:start="234" w:end="423" w:hanging="0"/>
+        <w:jc w:val="center"/>
+        <w:rPr>
+          <w:rFonts w:ascii="Times New Roman" w:hAnsi="Times New Roman"/>
+          <w:b w:val="false"/>
+          <w:b w:val="false"/>
+          <w:bCs w:val="false"/>
+          <w:i/>
+          <w:i/>
+          <w:iCs/>
+          <w:color w:val="333333"/>
+          <w:sz w:val="20"/>
+          <w:szCs w:val="20"/>
+        </w:rPr>
+      </w:pPr>
+      <w:r>
+        <w:rPr>
+          <w:i/>
+          <w:iCs/>
+        </w:rPr>
+      </w:r>
+    </w:p>
+    <w:p>
+      <w:pPr>
+        <w:pStyle w:val="Normal"/>
+        <w:bidi w:val="0"/>
+        <w:spacing w:before="0" w:after="140"/>
+        <w:ind w:start="234" w:end="423" w:hanging="0"/>
+        <w:jc w:val="center"/>
+        <w:rPr>
+          <w:rFonts w:ascii="Times New Roman" w:hAnsi="Times New Roman"/>
+          <w:b w:val="false"/>
+          <w:b w:val="false"/>
+          <w:bCs w:val="false"/>
+          <w:i/>
+          <w:i/>
+          <w:iCs/>
+          <w:color w:val="333333"/>
+          <w:sz w:val="20"/>
+          <w:szCs w:val="20"/>
+        </w:rPr>
+      </w:pPr>
+      <w:r>
+        <w:rPr>
+          <w:i/>
+          <w:iCs/>
+        </w:rPr>
+      </w:r>
+    </w:p>
+    <w:p>
+      <w:pPr>
+        <w:pStyle w:val="Normal"/>
+        <w:bidi w:val="0"/>
+        <w:spacing w:before="0" w:after="140"/>
+        <w:ind w:start="234" w:end="423" w:hanging="0"/>
+        <w:jc w:val="center"/>
+        <w:rPr>
+          <w:rFonts w:ascii="Times New Roman" w:hAnsi="Times New Roman"/>
+          <w:b w:val="false"/>
+          <w:b w:val="false"/>
+          <w:bCs w:val="false"/>
+          <w:i/>
+          <w:i/>
+          <w:iCs/>
+          <w:color w:val="333333"/>
+          <w:sz w:val="20"/>
+          <w:szCs w:val="20"/>
+        </w:rPr>
+      </w:pPr>
+      <w:r>
+        <w:rPr>
+          <w:i/>
+          <w:iCs/>
+        </w:rPr>
+      </w:r>
+    </w:p>
+    <w:p>
+      <w:pPr>
+        <w:pStyle w:val="Normal"/>
+        <w:bidi w:val="0"/>
+        <w:spacing w:before="0" w:after="140"/>
+        <w:ind w:start="234" w:end="423" w:hanging="0"/>
+        <w:jc w:val="center"/>
+        <w:rPr>
+          <w:rFonts w:ascii="Times New Roman" w:hAnsi="Times New Roman"/>
+          <w:b w:val="false"/>
+          <w:b w:val="false"/>
+          <w:bCs w:val="false"/>
+          <w:i/>
+          <w:i/>
+          <w:iCs/>
+          <w:color w:val="333333"/>
+          <w:sz w:val="20"/>
+          <w:szCs w:val="20"/>
+        </w:rPr>
+      </w:pPr>
+      <w:r>
+        <w:rPr>
+          <w:i/>
+          <w:iCs/>
+        </w:rPr>
+      </w:r>
+    </w:p>
+    <w:p>
+      <w:pPr>
+        <w:pStyle w:val="Normal"/>
+        <w:bidi w:val="0"/>
+        <w:spacing w:before="0" w:after="140"/>
+        <w:ind w:start="234" w:end="423" w:hanging="0"/>
+        <w:jc w:val="center"/>
+        <w:rPr>
+          <w:rFonts w:ascii="Times New Roman" w:hAnsi="Times New Roman"/>
+          <w:b w:val="false"/>
+          <w:b w:val="false"/>
+          <w:bCs w:val="false"/>
+          <w:i/>
+          <w:i/>
+          <w:iCs/>
+          <w:color w:val="333333"/>
+          <w:sz w:val="20"/>
+          <w:szCs w:val="20"/>
+        </w:rPr>
+      </w:pPr>
+      <w:r>
+        <w:rPr>
+          <w:i/>
+          <w:iCs/>
+        </w:rPr>
+      </w:r>
+    </w:p>
+    <w:p>
+      <w:pPr>
+        <w:pStyle w:val="Normal"/>
+        <w:bidi w:val="0"/>
+        <w:spacing w:before="0" w:after="140"/>
+        <w:ind w:start="234" w:end="423" w:hanging="0"/>
+        <w:jc w:val="center"/>
+        <w:rPr>
+          <w:rFonts w:ascii="Times New Roman" w:hAnsi="Times New Roman"/>
+          <w:b w:val="false"/>
+          <w:b w:val="false"/>
+          <w:bCs w:val="false"/>
+          <w:i/>
+          <w:i/>
+          <w:iCs/>
+          <w:color w:val="333333"/>
+          <w:sz w:val="20"/>
+          <w:szCs w:val="20"/>
+        </w:rPr>
+      </w:pPr>
+      <w:r>
+        <w:rPr>
+          <w:i/>
+          <w:iCs/>
+        </w:rPr>
+      </w:r>
+    </w:p>
+    <w:p>
+      <w:pPr>
+        <w:pStyle w:val="Normal"/>
+        <w:bidi w:val="0"/>
+        <w:spacing w:before="0" w:after="140"/>
+        <w:ind w:start="234" w:end="423" w:hanging="0"/>
+        <w:jc w:val="center"/>
+        <w:rPr>
+          <w:rFonts w:ascii="Times New Roman" w:hAnsi="Times New Roman"/>
+          <w:b w:val="false"/>
+          <w:b w:val="false"/>
+          <w:bCs w:val="false"/>
+          <w:i/>
+          <w:i/>
+          <w:iCs/>
+          <w:color w:val="333333"/>
+          <w:sz w:val="20"/>
+          <w:szCs w:val="20"/>
+        </w:rPr>
+      </w:pPr>
+      <w:r>
+        <w:rPr>
+          <w:i/>
+          <w:iCs/>
+        </w:rPr>
+      </w:r>
+    </w:p>
+    <w:p>
+      <w:pPr>
+        <w:pStyle w:val="Normal"/>
+        <w:bidi w:val="0"/>
+        <w:spacing w:before="0" w:after="140"/>
+        <w:ind w:start="234" w:end="423" w:hanging="0"/>
+        <w:jc w:val="center"/>
+        <w:rPr>
+          <w:rFonts w:ascii="Times New Roman" w:hAnsi="Times New Roman"/>
+          <w:b w:val="false"/>
+          <w:b w:val="false"/>
+          <w:bCs w:val="false"/>
+          <w:i/>
+          <w:i/>
+          <w:iCs/>
+          <w:color w:val="333333"/>
+          <w:sz w:val="20"/>
+          <w:szCs w:val="20"/>
+        </w:rPr>
+      </w:pPr>
+      <w:r>
+        <w:rPr>
+          <w:i/>
+          <w:iCs/>
+        </w:rPr>
+      </w:r>
+    </w:p>
+    <w:p>
+      <w:pPr>
+        <w:pStyle w:val="Normal"/>
+        <w:bidi w:val="0"/>
+        <w:spacing w:before="0" w:after="140"/>
+        <w:ind w:end="423" w:hanging="0"/>
+        <w:jc w:val="center"/>
+        <w:rPr>
+          <w:i/>
+          <w:i/>
+          <w:iCs/>
+        </w:rPr>
+      </w:pPr>
+      <w:r>
+        <w:rPr>
+          <w:i/>
+          <w:iCs/>
+        </w:rPr>
+      </w:r>
+    </w:p>
+    <w:p>
+      <w:pPr>
+        <w:pStyle w:val="Normal"/>
+        <w:bidi w:val="0"/>
+        <w:spacing w:before="0" w:after="140"/>
+        <w:ind w:start="234" w:end="423" w:hanging="0"/>
+        <w:jc w:val="center"/>
+        <w:rPr>
+          <w:rFonts w:ascii="Times New Roman" w:hAnsi="Times New Roman"/>
+          <w:b w:val="false"/>
+          <w:b w:val="false"/>
+          <w:bCs w:val="false"/>
+          <w:i/>
+          <w:i/>
+          <w:iCs/>
+          <w:color w:val="333333"/>
+          <w:sz w:val="20"/>
+          <w:szCs w:val="20"/>
+        </w:rPr>
+      </w:pPr>
+      <w:r>
+        <w:rPr>
+          <w:rFonts w:ascii="Times New Roman" w:hAnsi="Times New Roman"/>
+          <w:b w:val="false"/>
+          <w:bCs w:val="false"/>
+          <w:i/>
+          <w:iCs/>
+          <w:color w:val="333333"/>
+          <w:sz w:val="20"/>
+          <w:szCs w:val="20"/>
+        </w:rPr>
+        <w:t>Şekil 8 – Sürekli Zaman Simulink Sinüs Dalgası Cevabı</w:t>
+      </w:r>
+    </w:p>
+    <w:p>
+      <w:pPr>
+        <w:pStyle w:val="Normal"/>
+        <w:bidi w:val="0"/>
+        <w:spacing w:before="0" w:after="140"/>
+        <w:ind w:start="234" w:end="423" w:hanging="0"/>
+        <w:jc w:val="center"/>
+        <w:rPr>
+          <w:i w:val="false"/>
+          <w:i w:val="false"/>
+          <w:iCs w:val="false"/>
+          <w:sz w:val="24"/>
+          <w:szCs w:val="24"/>
+        </w:rPr>
+      </w:pPr>
+      <w:r>
+        <w:rPr>
+          <w:i w:val="false"/>
+          <w:iCs w:val="false"/>
+          <w:sz w:val="24"/>
+          <w:szCs w:val="24"/>
+        </w:rPr>
+      </w:r>
+    </w:p>
+    <w:p>
+      <w:pPr>
+        <w:pStyle w:val="Normal"/>
+        <w:bidi w:val="0"/>
+        <w:spacing w:before="0" w:after="140"/>
+        <w:ind w:start="234" w:end="423" w:hanging="0"/>
+        <w:jc w:val="start"/>
+        <w:rPr>
+          <w:i w:val="false"/>
+          <w:i w:val="false"/>
+          <w:iCs w:val="false"/>
+          <w:sz w:val="24"/>
+          <w:szCs w:val="24"/>
+        </w:rPr>
+      </w:pPr>
+      <w:r>
+        <w:rPr>
+          <w:i w:val="false"/>
+          <w:iCs w:val="false"/>
+          <w:sz w:val="24"/>
+          <w:szCs w:val="24"/>
+        </w:rPr>
+      </w:r>
+      <w:r>
+        <w:br w:type="page"/>
+      </w:r>
+    </w:p>
+    <w:p>
+      <w:pPr>
+        <w:pStyle w:val="Normal"/>
+        <w:bidi w:val="0"/>
+        <w:spacing w:before="0" w:after="140"/>
+        <w:ind w:start="234" w:end="423" w:hanging="0"/>
+        <w:jc w:val="start"/>
+        <w:rPr>
+          <w:i w:val="false"/>
+          <w:i w:val="false"/>
+          <w:iCs w:val="false"/>
+          <w:sz w:val="24"/>
+          <w:szCs w:val="24"/>
+        </w:rPr>
+      </w:pPr>
+      <w:r>
+        <w:rPr>
+          <w:i w:val="false"/>
+          <w:iCs w:val="false"/>
+          <w:sz w:val="24"/>
+          <w:szCs w:val="24"/>
+        </w:rPr>
+      </w:r>
+    </w:p>
+    <w:p>
+      <w:pPr>
+        <w:pStyle w:val="Normal"/>
+        <w:bidi w:val="0"/>
+        <w:spacing w:before="0" w:after="140"/>
+        <w:ind w:start="234" w:end="423" w:hanging="0"/>
+        <w:jc w:val="start"/>
+        <w:rPr>
+          <w:i w:val="false"/>
+          <w:i w:val="false"/>
+          <w:iCs w:val="false"/>
+          <w:sz w:val="24"/>
+          <w:szCs w:val="24"/>
+        </w:rPr>
+      </w:pPr>
+      <w:r>
+        <w:rPr>
+          <w:i w:val="false"/>
+          <w:iCs w:val="false"/>
+          <w:sz w:val="24"/>
+          <w:szCs w:val="24"/>
+        </w:rPr>
+      </w:r>
+    </w:p>
+    <w:p>
+      <w:pPr>
+        <w:pStyle w:val="Normal"/>
+        <w:bidi w:val="0"/>
+        <w:spacing w:before="0" w:after="140"/>
+        <w:ind w:start="234" w:end="423" w:hanging="0"/>
+        <w:jc w:val="start"/>
+        <w:rPr>
+          <w:i w:val="false"/>
+          <w:i w:val="false"/>
+          <w:iCs w:val="false"/>
+          <w:sz w:val="24"/>
+          <w:szCs w:val="24"/>
+        </w:rPr>
+      </w:pPr>
+      <w:r>
+        <w:rPr>
+          <w:i w:val="false"/>
+          <w:iCs w:val="false"/>
+          <w:sz w:val="24"/>
+          <w:szCs w:val="24"/>
+        </w:rPr>
+        <w:t>Yapılan benzetim sonucunda sistemi performans kriterleri aşağıdaki gibi elde edilmiş ve başarılı kabul edilmiştir.</w:t>
+      </w:r>
+    </w:p>
+    <w:p>
+      <w:pPr>
+        <w:pStyle w:val="Normal"/>
+        <w:bidi w:val="0"/>
+        <w:spacing w:before="0" w:after="140"/>
+        <w:ind w:start="234" w:end="423" w:hanging="0"/>
+        <w:jc w:val="start"/>
+        <w:rPr>
+          <w:rFonts w:ascii="Times New Roman" w:hAnsi="Times New Roman"/>
+        </w:rPr>
+      </w:pPr>
+      <w:r>
+        <w:rPr>
+          <w:rFonts w:ascii="Times New Roman" w:hAnsi="Times New Roman"/>
+        </w:rPr>
+      </w:r>
+    </w:p>
+    <w:tbl>
+      <w:tblPr>
+        <w:tblW w:w="6517" w:type="dxa"/>
+        <w:jc w:val="start"/>
+        <w:tblInd w:w="1559" w:type="dxa"/>
+        <w:tblLayout w:type="fixed"/>
+        <w:tblCellMar>
+          <w:top w:w="0" w:type="dxa"/>
+          <w:start w:w="0" w:type="dxa"/>
+          <w:bottom w:w="0" w:type="dxa"/>
+          <w:end w:w="0" w:type="dxa"/>
+        </w:tblCellMar>
+      </w:tblPr>
+      <w:tblGrid>
+        <w:gridCol w:w="3421"/>
+        <w:gridCol w:w="3096"/>
+      </w:tblGrid>
+      <w:tr>
+        <w:trPr/>
+        <w:tc>
+          <w:tcPr>
+            <w:tcW w:w="3421" w:type="dxa"/>
+            <w:tcBorders/>
+          </w:tcPr>
+          <w:p>
+            <w:pPr>
+              <w:pStyle w:val="TableContents"/>
+              <w:widowControl w:val="false"/>
+              <w:jc w:val="center"/>
+              <w:rPr>
+                <w:b/>
+                <w:b/>
+                <w:bCs/>
+              </w:rPr>
+            </w:pPr>
+            <w:r>
+              <w:rPr>
+                <w:b/>
+                <w:bCs/>
+              </w:rPr>
+              <w:t>Kriter Adı</w:t>
+            </w:r>
+          </w:p>
+        </w:tc>
+        <w:tc>
+          <w:tcPr>
+            <w:tcW w:w="3096" w:type="dxa"/>
+            <w:tcBorders/>
+          </w:tcPr>
+          <w:p>
+            <w:pPr>
+              <w:pStyle w:val="TableContents"/>
+              <w:widowControl w:val="false"/>
+              <w:jc w:val="center"/>
+              <w:rPr>
+                <w:b/>
+                <w:b/>
+                <w:bCs/>
+              </w:rPr>
+            </w:pPr>
+            <w:r>
+              <w:rPr>
+                <w:b/>
+                <w:bCs/>
+              </w:rPr>
+              <w:t>Değeri</w:t>
+            </w:r>
+          </w:p>
+        </w:tc>
+      </w:tr>
+      <w:tr>
+        <w:trPr/>
+        <w:tc>
+          <w:tcPr>
+            <w:tcW w:w="3421" w:type="dxa"/>
+            <w:tcBorders/>
+            <w:vAlign w:val="center"/>
+          </w:tcPr>
+          <w:p>
+            <w:pPr>
+              <w:pStyle w:val="TextBody"/>
+              <w:widowControl w:val="false"/>
+              <w:bidi w:val="0"/>
+              <w:spacing w:lineRule="auto" w:line="240" w:before="0" w:after="140"/>
+              <w:jc w:val="center"/>
+              <w:rPr/>
+            </w:pPr>
+            <w:r>
+              <w:rPr/>
+              <w:t>Kararlı Hal Hatası</w:t>
+            </w:r>
+          </w:p>
+        </w:tc>
+        <w:tc>
+          <w:tcPr>
+            <w:tcW w:w="3096" w:type="dxa"/>
+            <w:tcBorders/>
+            <w:vAlign w:val="center"/>
+          </w:tcPr>
+          <w:p>
+            <w:pPr>
+              <w:pStyle w:val="TableContents"/>
+              <w:widowControl w:val="false"/>
+              <w:spacing w:lineRule="auto" w:line="240"/>
+              <w:jc w:val="center"/>
+              <w:rPr/>
+            </w:pPr>
+            <w:r>
+              <w:rPr/>
+              <w:t>%0</w:t>
+            </w:r>
+          </w:p>
+        </w:tc>
+      </w:tr>
+      <w:tr>
+        <w:trPr/>
+        <w:tc>
+          <w:tcPr>
+            <w:tcW w:w="3421" w:type="dxa"/>
+            <w:tcBorders/>
+            <w:vAlign w:val="center"/>
+          </w:tcPr>
+          <w:p>
+            <w:pPr>
+              <w:pStyle w:val="TextBody"/>
+              <w:widowControl w:val="false"/>
+              <w:bidi w:val="0"/>
+              <w:spacing w:lineRule="auto" w:line="240" w:before="0" w:after="140"/>
+              <w:jc w:val="center"/>
+              <w:rPr/>
+            </w:pPr>
+            <w:r>
+              <w:rPr/>
+              <w:t xml:space="preserve">Yerleşme (Settling) Süresi </w:t>
+            </w:r>
+          </w:p>
+        </w:tc>
+        <w:tc>
+          <w:tcPr>
+            <w:tcW w:w="3096" w:type="dxa"/>
+            <w:tcBorders/>
+            <w:vAlign w:val="center"/>
+          </w:tcPr>
+          <w:p>
+            <w:pPr>
+              <w:pStyle w:val="TableContents"/>
+              <w:widowControl w:val="false"/>
+              <w:spacing w:lineRule="auto" w:line="240"/>
+              <w:jc w:val="center"/>
+              <w:rPr/>
+            </w:pPr>
+            <w:r>
+              <w:rPr/>
+              <w:t>0.0157 s</w:t>
+            </w:r>
+          </w:p>
+        </w:tc>
+      </w:tr>
+      <w:tr>
+        <w:trPr/>
+        <w:tc>
+          <w:tcPr>
+            <w:tcW w:w="3421" w:type="dxa"/>
+            <w:tcBorders/>
+            <w:vAlign w:val="center"/>
+          </w:tcPr>
+          <w:p>
+            <w:pPr>
+              <w:pStyle w:val="TextBody"/>
+              <w:widowControl w:val="false"/>
+              <w:bidi w:val="0"/>
+              <w:spacing w:lineRule="auto" w:line="240" w:before="0" w:after="140"/>
+              <w:jc w:val="center"/>
+              <w:rPr/>
+            </w:pPr>
+            <w:r>
+              <w:rPr/>
+              <w:t>Aşım Oranı (Overshoot)</w:t>
+            </w:r>
+          </w:p>
+        </w:tc>
+        <w:tc>
+          <w:tcPr>
+            <w:tcW w:w="3096" w:type="dxa"/>
+            <w:tcBorders/>
+            <w:vAlign w:val="center"/>
+          </w:tcPr>
+          <w:p>
+            <w:pPr>
+              <w:pStyle w:val="TableContents"/>
+              <w:widowControl w:val="false"/>
+              <w:spacing w:lineRule="auto" w:line="240"/>
+              <w:jc w:val="center"/>
+              <w:rPr/>
+            </w:pPr>
+            <w:r>
+              <w:rPr/>
+              <w:t>%</w:t>
+            </w:r>
+            <w:r>
+              <w:rPr/>
+              <w:t>1.45</w:t>
+            </w:r>
+          </w:p>
+        </w:tc>
+      </w:tr>
+    </w:tbl>
+    <w:p>
+      <w:pPr>
+        <w:pStyle w:val="TextBody"/>
+        <w:bidi w:val="0"/>
+        <w:spacing w:before="0" w:after="140"/>
+        <w:ind w:start="234" w:end="423" w:hanging="0"/>
+        <w:jc w:val="center"/>
+        <w:rPr>
+          <w:rFonts w:ascii="Times New Roman" w:hAnsi="Times New Roman"/>
+          <w:b w:val="false"/>
+          <w:b w:val="false"/>
+          <w:bCs w:val="false"/>
+          <w:i/>
+          <w:i/>
+          <w:iCs/>
+          <w:color w:val="333333"/>
+          <w:sz w:val="20"/>
+          <w:szCs w:val="20"/>
+        </w:rPr>
+      </w:pPr>
+      <w:r>
+        <w:rPr>
+          <w:rFonts w:ascii="Times New Roman" w:hAnsi="Times New Roman"/>
+          <w:b w:val="false"/>
+          <w:bCs w:val="false"/>
+          <w:i/>
+          <w:iCs/>
+          <w:color w:val="333333"/>
+          <w:sz w:val="20"/>
+          <w:szCs w:val="20"/>
+        </w:rPr>
+        <w:t>Tablo 2 – Sürekli Zaman Benzetim Performans Kriterleri</w:t>
+      </w:r>
+    </w:p>
+    <w:p>
+      <w:pPr>
+        <w:pStyle w:val="TextBody"/>
+        <w:bidi w:val="0"/>
+        <w:spacing w:before="0" w:after="140"/>
+        <w:ind w:start="234" w:end="423" w:hanging="0"/>
+        <w:jc w:val="start"/>
+        <w:rPr>
+          <w:i/>
+          <w:i/>
+          <w:iCs/>
+          <w:sz w:val="24"/>
+          <w:szCs w:val="24"/>
+        </w:rPr>
+      </w:pPr>
+      <w:r>
+        <w:rPr>
+          <w:i/>
+          <w:iCs/>
+          <w:sz w:val="24"/>
+          <w:szCs w:val="24"/>
+        </w:rPr>
+      </w:r>
+    </w:p>
+    <w:p>
+      <w:pPr>
+        <w:pStyle w:val="TextBody"/>
+        <w:bidi w:val="0"/>
+        <w:spacing w:before="0" w:after="140"/>
+        <w:ind w:start="234" w:end="423" w:hanging="0"/>
+        <w:jc w:val="start"/>
+        <w:rPr>
+          <w:i w:val="false"/>
+          <w:i w:val="false"/>
+          <w:iCs w:val="false"/>
+          <w:sz w:val="24"/>
+          <w:szCs w:val="24"/>
+        </w:rPr>
+      </w:pPr>
+      <w:r>
+        <w:rPr>
+          <w:i w:val="false"/>
+          <w:iCs w:val="false"/>
+          <w:sz w:val="24"/>
+          <w:szCs w:val="24"/>
+        </w:rPr>
+        <w:t xml:space="preserve">Yapılan bu benzetimin amacı daha önce de bahsedildiği gibi yapılacak asıl kontrolcü olan ayrık zamanlı kontrolcünün doğrulanmasının sağlanması için bir araç olmaktır. </w:t>
+      </w:r>
+    </w:p>
+    <w:p>
+      <w:pPr>
+        <w:pStyle w:val="TextBody"/>
+        <w:bidi w:val="0"/>
+        <w:spacing w:before="0" w:after="140"/>
+        <w:ind w:start="234" w:end="423" w:hanging="0"/>
+        <w:jc w:val="start"/>
+        <w:rPr>
+          <w:i w:val="false"/>
+          <w:i w:val="false"/>
+          <w:iCs w:val="false"/>
+          <w:sz w:val="24"/>
+          <w:szCs w:val="24"/>
+        </w:rPr>
+      </w:pPr>
+      <w:r>
+        <w:rPr>
+          <w:i w:val="false"/>
+          <w:iCs w:val="false"/>
+          <w:sz w:val="24"/>
+          <w:szCs w:val="24"/>
+        </w:rPr>
+      </w:r>
+    </w:p>
+    <w:p>
+      <w:pPr>
+        <w:pStyle w:val="TextBody"/>
+        <w:bidi w:val="0"/>
+        <w:spacing w:before="0" w:after="140"/>
+        <w:ind w:start="234" w:end="423" w:hanging="0"/>
+        <w:jc w:val="start"/>
+        <w:rPr>
+          <w:i w:val="false"/>
+          <w:i w:val="false"/>
+          <w:iCs w:val="false"/>
+          <w:sz w:val="24"/>
+          <w:szCs w:val="24"/>
+        </w:rPr>
+      </w:pPr>
+      <w:r>
+        <w:rPr>
+          <w:i w:val="false"/>
+          <w:iCs w:val="false"/>
+          <w:sz w:val="24"/>
+          <w:szCs w:val="24"/>
+        </w:rPr>
+      </w:r>
+    </w:p>
+    <w:p>
+      <w:pPr>
+        <w:pStyle w:val="TextBody"/>
+        <w:bidi w:val="0"/>
+        <w:spacing w:before="0" w:after="140"/>
+        <w:ind w:start="234" w:end="423" w:hanging="0"/>
+        <w:jc w:val="start"/>
+        <w:rPr>
+          <w:i w:val="false"/>
+          <w:i w:val="false"/>
+          <w:iCs w:val="false"/>
+          <w:sz w:val="24"/>
+          <w:szCs w:val="24"/>
+        </w:rPr>
+      </w:pPr>
+      <w:r>
+        <w:rPr>
+          <w:i w:val="false"/>
+          <w:iCs w:val="false"/>
+          <w:sz w:val="24"/>
+          <w:szCs w:val="24"/>
+        </w:rPr>
+      </w:r>
+    </w:p>
+    <w:p>
+      <w:pPr>
+        <w:pStyle w:val="TextBody"/>
+        <w:bidi w:val="0"/>
+        <w:spacing w:before="0" w:after="140"/>
+        <w:ind w:start="234" w:end="423" w:hanging="0"/>
+        <w:jc w:val="start"/>
+        <w:rPr>
+          <w:i w:val="false"/>
+          <w:i w:val="false"/>
+          <w:iCs w:val="false"/>
+          <w:sz w:val="24"/>
+          <w:szCs w:val="24"/>
+        </w:rPr>
+      </w:pPr>
+      <w:r>
+        <w:rPr>
+          <w:i w:val="false"/>
+          <w:iCs w:val="false"/>
+          <w:sz w:val="24"/>
+          <w:szCs w:val="24"/>
+        </w:rPr>
+      </w:r>
+    </w:p>
+    <w:p>
+      <w:pPr>
+        <w:pStyle w:val="TextBody"/>
+        <w:bidi w:val="0"/>
+        <w:spacing w:before="0" w:after="140"/>
+        <w:ind w:start="234" w:end="423" w:hanging="0"/>
+        <w:jc w:val="start"/>
+        <w:rPr>
+          <w:i w:val="false"/>
+          <w:i w:val="false"/>
+          <w:iCs w:val="false"/>
+          <w:sz w:val="24"/>
+          <w:szCs w:val="24"/>
+        </w:rPr>
+      </w:pPr>
+      <w:r>
+        <w:rPr>
+          <w:i w:val="false"/>
+          <w:iCs w:val="false"/>
+          <w:sz w:val="24"/>
+          <w:szCs w:val="24"/>
+        </w:rPr>
+      </w:r>
+    </w:p>
+    <w:p>
+      <w:pPr>
+        <w:pStyle w:val="TextBody"/>
+        <w:bidi w:val="0"/>
+        <w:spacing w:before="0" w:after="140"/>
+        <w:ind w:start="234" w:end="423" w:hanging="0"/>
+        <w:jc w:val="start"/>
+        <w:rPr>
+          <w:i w:val="false"/>
+          <w:i w:val="false"/>
+          <w:iCs w:val="false"/>
+          <w:sz w:val="24"/>
+          <w:szCs w:val="24"/>
+        </w:rPr>
+      </w:pPr>
+      <w:r>
+        <w:rPr>
+          <w:i w:val="false"/>
+          <w:iCs w:val="false"/>
+          <w:sz w:val="24"/>
+          <w:szCs w:val="24"/>
+        </w:rPr>
+      </w:r>
+    </w:p>
+    <w:p>
+      <w:pPr>
+        <w:pStyle w:val="TextBody"/>
+        <w:bidi w:val="0"/>
+        <w:spacing w:before="0" w:after="140"/>
+        <w:ind w:start="234" w:end="423" w:hanging="0"/>
+        <w:jc w:val="start"/>
+        <w:rPr>
+          <w:i w:val="false"/>
+          <w:i w:val="false"/>
+          <w:iCs w:val="false"/>
+          <w:sz w:val="24"/>
+          <w:szCs w:val="24"/>
+        </w:rPr>
+      </w:pPr>
+      <w:r>
+        <w:rPr>
+          <w:i w:val="false"/>
+          <w:iCs w:val="false"/>
+          <w:sz w:val="24"/>
+          <w:szCs w:val="24"/>
+        </w:rPr>
+      </w:r>
+    </w:p>
+    <w:p>
+      <w:pPr>
+        <w:pStyle w:val="TextBody"/>
+        <w:bidi w:val="0"/>
+        <w:spacing w:before="0" w:after="140"/>
+        <w:ind w:start="234" w:end="423" w:hanging="0"/>
+        <w:jc w:val="start"/>
+        <w:rPr>
+          <w:i w:val="false"/>
+          <w:i w:val="false"/>
+          <w:iCs w:val="false"/>
+          <w:sz w:val="24"/>
+          <w:szCs w:val="24"/>
+        </w:rPr>
+      </w:pPr>
+      <w:r>
+        <w:rPr>
+          <w:i w:val="false"/>
+          <w:iCs w:val="false"/>
+          <w:sz w:val="24"/>
+          <w:szCs w:val="24"/>
+        </w:rPr>
+      </w:r>
+    </w:p>
+    <w:p>
+      <w:pPr>
+        <w:pStyle w:val="TextBody"/>
+        <w:bidi w:val="0"/>
+        <w:spacing w:before="0" w:after="140"/>
+        <w:ind w:start="234" w:end="423" w:hanging="0"/>
+        <w:jc w:val="start"/>
+        <w:rPr>
+          <w:i w:val="false"/>
+          <w:i w:val="false"/>
+          <w:iCs w:val="false"/>
+          <w:sz w:val="24"/>
+          <w:szCs w:val="24"/>
+        </w:rPr>
+      </w:pPr>
+      <w:r>
+        <w:rPr>
+          <w:i w:val="false"/>
+          <w:iCs w:val="false"/>
+          <w:sz w:val="24"/>
+          <w:szCs w:val="24"/>
+        </w:rPr>
+      </w:r>
+    </w:p>
+    <w:p>
+      <w:pPr>
+        <w:pStyle w:val="TextBody"/>
+        <w:bidi w:val="0"/>
+        <w:spacing w:before="0" w:after="140"/>
+        <w:ind w:start="234" w:end="423" w:hanging="0"/>
+        <w:jc w:val="start"/>
+        <w:rPr>
+          <w:i w:val="false"/>
+          <w:i w:val="false"/>
+          <w:iCs w:val="false"/>
+          <w:sz w:val="24"/>
+          <w:szCs w:val="24"/>
+        </w:rPr>
+      </w:pPr>
+      <w:r>
+        <w:rPr>
+          <w:i w:val="false"/>
+          <w:iCs w:val="false"/>
+          <w:sz w:val="24"/>
+          <w:szCs w:val="24"/>
+        </w:rPr>
+      </w:r>
+    </w:p>
+    <w:p>
+      <w:pPr>
+        <w:pStyle w:val="TextBody"/>
+        <w:bidi w:val="0"/>
+        <w:spacing w:before="0" w:after="140"/>
+        <w:ind w:start="234" w:end="423" w:hanging="0"/>
+        <w:jc w:val="start"/>
+        <w:rPr>
+          <w:i w:val="false"/>
+          <w:i w:val="false"/>
+          <w:iCs w:val="false"/>
+          <w:sz w:val="24"/>
+          <w:szCs w:val="24"/>
+        </w:rPr>
+      </w:pPr>
+      <w:r>
+        <w:rPr>
+          <w:i w:val="false"/>
+          <w:iCs w:val="false"/>
+          <w:sz w:val="24"/>
+          <w:szCs w:val="24"/>
+        </w:rPr>
+      </w:r>
+    </w:p>
+    <w:p>
+      <w:pPr>
+        <w:pStyle w:val="TextBody"/>
+        <w:bidi w:val="0"/>
+        <w:spacing w:before="0" w:after="140"/>
+        <w:ind w:start="234" w:end="423" w:hanging="0"/>
+        <w:jc w:val="start"/>
+        <w:rPr>
+          <w:i w:val="false"/>
+          <w:i w:val="false"/>
+          <w:iCs w:val="false"/>
+          <w:sz w:val="24"/>
+          <w:szCs w:val="24"/>
+        </w:rPr>
+      </w:pPr>
+      <w:r>
+        <w:rPr>
+          <w:i w:val="false"/>
+          <w:iCs w:val="false"/>
+          <w:sz w:val="24"/>
+          <w:szCs w:val="24"/>
+        </w:rPr>
+      </w:r>
+    </w:p>
+    <w:p>
+      <w:pPr>
+        <w:pStyle w:val="TextBody"/>
+        <w:bidi w:val="0"/>
+        <w:spacing w:before="0" w:after="140"/>
+        <w:ind w:start="234" w:end="423" w:hanging="0"/>
+        <w:jc w:val="start"/>
+        <w:rPr>
+          <w:i w:val="false"/>
+          <w:i w:val="false"/>
+          <w:iCs w:val="false"/>
+          <w:sz w:val="24"/>
+          <w:szCs w:val="24"/>
+        </w:rPr>
+      </w:pPr>
+      <w:r>
+        <w:rPr>
+          <w:i w:val="false"/>
+          <w:iCs w:val="false"/>
+          <w:sz w:val="24"/>
+          <w:szCs w:val="24"/>
+        </w:rPr>
+      </w:r>
+    </w:p>
+    <w:p>
+      <w:pPr>
+        <w:pStyle w:val="TextBody"/>
+        <w:bidi w:val="0"/>
+        <w:spacing w:before="0" w:after="140"/>
+        <w:ind w:start="234" w:end="423" w:hanging="0"/>
+        <w:jc w:val="start"/>
+        <w:rPr>
+          <w:i w:val="false"/>
+          <w:i w:val="false"/>
+          <w:iCs w:val="false"/>
+          <w:sz w:val="24"/>
+          <w:szCs w:val="24"/>
+        </w:rPr>
+      </w:pPr>
+      <w:r>
+        <w:rPr>
+          <w:i w:val="false"/>
+          <w:iCs w:val="false"/>
+          <w:sz w:val="24"/>
+          <w:szCs w:val="24"/>
+        </w:rPr>
+      </w:r>
+    </w:p>
+    <w:p>
+      <w:pPr>
+        <w:pStyle w:val="TextBody"/>
+        <w:bidi w:val="0"/>
+        <w:spacing w:before="0" w:after="140"/>
+        <w:ind w:start="234" w:end="423" w:hanging="0"/>
+        <w:jc w:val="start"/>
+        <w:rPr>
+          <w:i w:val="false"/>
+          <w:i w:val="false"/>
+          <w:iCs w:val="false"/>
+          <w:sz w:val="24"/>
+          <w:szCs w:val="24"/>
+        </w:rPr>
+      </w:pPr>
+      <w:r>
+        <w:rPr>
+          <w:i w:val="false"/>
+          <w:iCs w:val="false"/>
+          <w:sz w:val="24"/>
+          <w:szCs w:val="24"/>
+        </w:rPr>
+      </w:r>
+    </w:p>
+    <w:p>
+      <w:pPr>
+        <w:pStyle w:val="TextBody"/>
+        <w:bidi w:val="0"/>
+        <w:spacing w:before="0" w:after="140"/>
+        <w:ind w:start="234" w:end="423" w:hanging="0"/>
+        <w:jc w:val="start"/>
+        <w:rPr>
+          <w:i w:val="false"/>
+          <w:i w:val="false"/>
+          <w:iCs w:val="false"/>
+          <w:sz w:val="24"/>
+          <w:szCs w:val="24"/>
+        </w:rPr>
+      </w:pPr>
+      <w:r>
+        <w:rPr>
+          <w:i w:val="false"/>
+          <w:iCs w:val="false"/>
+          <w:sz w:val="24"/>
+          <w:szCs w:val="24"/>
+        </w:rPr>
+      </w:r>
+    </w:p>
+    <w:p>
+      <w:pPr>
+        <w:pStyle w:val="TextBody"/>
+        <w:bidi w:val="0"/>
+        <w:spacing w:before="0" w:after="140"/>
+        <w:ind w:start="234" w:end="423" w:hanging="0"/>
+        <w:jc w:val="start"/>
+        <w:rPr>
+          <w:i w:val="false"/>
+          <w:i w:val="false"/>
+          <w:iCs w:val="false"/>
+          <w:sz w:val="24"/>
+          <w:szCs w:val="24"/>
+        </w:rPr>
+      </w:pPr>
+      <w:r>
+        <w:rPr>
+          <w:i w:val="false"/>
+          <w:iCs w:val="false"/>
+          <w:sz w:val="24"/>
+          <w:szCs w:val="24"/>
+        </w:rPr>
+      </w:r>
+    </w:p>
+    <w:p>
+      <w:pPr>
+        <w:pStyle w:val="TextBody"/>
+        <w:bidi w:val="0"/>
+        <w:spacing w:before="0" w:after="140"/>
+        <w:ind w:start="234" w:end="423" w:hanging="0"/>
+        <w:jc w:val="start"/>
+        <w:rPr>
+          <w:i w:val="false"/>
+          <w:i w:val="false"/>
+          <w:iCs w:val="false"/>
+          <w:sz w:val="24"/>
+          <w:szCs w:val="24"/>
+        </w:rPr>
+      </w:pPr>
+      <w:r>
+        <w:rPr>
+          <w:i w:val="false"/>
+          <w:iCs w:val="false"/>
+          <w:sz w:val="24"/>
+          <w:szCs w:val="24"/>
+        </w:rPr>
+      </w:r>
+    </w:p>
+    <w:p>
+      <w:pPr>
+        <w:pStyle w:val="TextBody"/>
+        <w:bidi w:val="0"/>
+        <w:spacing w:before="0" w:after="140"/>
+        <w:ind w:start="234" w:end="423" w:hanging="0"/>
+        <w:jc w:val="start"/>
+        <w:rPr>
+          <w:i w:val="false"/>
+          <w:i w:val="false"/>
+          <w:iCs w:val="false"/>
+          <w:sz w:val="24"/>
+          <w:szCs w:val="24"/>
+        </w:rPr>
+      </w:pPr>
+      <w:r>
+        <w:rPr>
+          <w:i w:val="false"/>
+          <w:iCs w:val="false"/>
+          <w:sz w:val="24"/>
+          <w:szCs w:val="24"/>
+        </w:rPr>
+      </w:r>
+    </w:p>
+    <w:p>
+      <w:pPr>
+        <w:pStyle w:val="TextBody"/>
+        <w:bidi w:val="0"/>
+        <w:spacing w:before="0" w:after="140"/>
+        <w:ind w:start="234" w:end="423" w:hanging="0"/>
+        <w:jc w:val="start"/>
+        <w:rPr>
+          <w:i w:val="false"/>
+          <w:i w:val="false"/>
+          <w:iCs w:val="false"/>
+          <w:sz w:val="24"/>
+          <w:szCs w:val="24"/>
+        </w:rPr>
+      </w:pPr>
+      <w:r>
+        <w:rPr>
+          <w:i w:val="false"/>
+          <w:iCs w:val="false"/>
+          <w:sz w:val="24"/>
+          <w:szCs w:val="24"/>
+        </w:rPr>
+      </w:r>
+    </w:p>
+    <w:p>
+      <w:pPr>
+        <w:pStyle w:val="TextBody"/>
+        <w:bidi w:val="0"/>
+        <w:spacing w:before="0" w:after="140"/>
+        <w:ind w:start="234" w:end="423" w:hanging="0"/>
+        <w:jc w:val="start"/>
+        <w:rPr>
+          <w:i w:val="false"/>
+          <w:i w:val="false"/>
+          <w:iCs w:val="false"/>
+          <w:sz w:val="24"/>
+          <w:szCs w:val="24"/>
+        </w:rPr>
+      </w:pPr>
+      <w:r>
+        <w:rPr>
+          <w:i w:val="false"/>
+          <w:iCs w:val="false"/>
+          <w:sz w:val="24"/>
+          <w:szCs w:val="24"/>
+        </w:rPr>
+      </w:r>
+    </w:p>
+    <w:p>
+      <w:pPr>
+        <w:pStyle w:val="TextBody"/>
+        <w:bidi w:val="0"/>
+        <w:spacing w:before="0" w:after="140"/>
+        <w:ind w:start="234" w:end="423" w:hanging="0"/>
+        <w:jc w:val="start"/>
+        <w:rPr>
+          <w:i w:val="false"/>
+          <w:i w:val="false"/>
+          <w:iCs w:val="false"/>
+          <w:sz w:val="24"/>
+          <w:szCs w:val="24"/>
+        </w:rPr>
+      </w:pPr>
+      <w:r>
+        <w:rPr>
+          <w:i w:val="false"/>
+          <w:iCs w:val="false"/>
+          <w:sz w:val="24"/>
+          <w:szCs w:val="24"/>
+        </w:rPr>
+      </w:r>
+    </w:p>
+    <w:p>
+      <w:pPr>
+        <w:pStyle w:val="Heading1"/>
+        <w:numPr>
+          <w:ilvl w:val="0"/>
+          <w:numId w:val="3"/>
+        </w:numPr>
+        <w:rPr>
+          <w:rFonts w:ascii="Times New Roman" w:hAnsi="Times New Roman"/>
+        </w:rPr>
+      </w:pPr>
+      <w:r>
+        <w:rPr/>
+        <w:t>4</w:t>
+      </w:r>
+      <w:r>
+        <w:rPr/>
+        <w:t xml:space="preserve">. </w:t>
+      </w:r>
+      <w:r>
+        <w:rPr/>
+        <w:t>Ayrık</w:t>
+      </w:r>
+      <w:r>
+        <w:rPr/>
+        <w:t xml:space="preserve"> </w:t>
+      </w:r>
+      <w:r>
+        <w:rPr/>
+        <w:t xml:space="preserve">Zamanlı </w:t>
+      </w:r>
+      <w:r>
+        <w:rPr/>
+        <w:t>Sistem Benzetimi</w:t>
+      </w:r>
+    </w:p>
+    <w:p>
+      <w:pPr>
+        <w:pStyle w:val="TextBody"/>
+        <w:bidi w:val="0"/>
+        <w:spacing w:before="0" w:after="140"/>
+        <w:ind w:start="234" w:end="423" w:hanging="0"/>
+        <w:jc w:val="start"/>
+        <w:rPr>
+          <w:i w:val="false"/>
+          <w:i w:val="false"/>
+          <w:iCs w:val="false"/>
+          <w:sz w:val="24"/>
+          <w:szCs w:val="24"/>
+        </w:rPr>
+      </w:pPr>
+      <w:r>
+        <w:rPr>
+          <w:i w:val="false"/>
+          <w:iCs w:val="false"/>
+          <w:sz w:val="24"/>
+          <w:szCs w:val="24"/>
+        </w:rPr>
+      </w:r>
+    </w:p>
+    <w:p>
+      <w:pPr>
+        <w:pStyle w:val="TextBody"/>
+        <w:bidi w:val="0"/>
+        <w:spacing w:before="0" w:after="140"/>
+        <w:ind w:start="234" w:end="423" w:hanging="0"/>
+        <w:jc w:val="start"/>
+        <w:rPr>
+          <w:i w:val="false"/>
+          <w:i w:val="false"/>
+          <w:iCs w:val="false"/>
+          <w:sz w:val="24"/>
+          <w:szCs w:val="24"/>
+        </w:rPr>
+      </w:pPr>
+      <w:r>
+        <w:rPr>
+          <w:i w:val="false"/>
+          <w:iCs w:val="false"/>
+          <w:sz w:val="24"/>
+          <w:szCs w:val="24"/>
+        </w:rPr>
       </w:r>
     </w:p>
     <w:sectPr>
@@ -10868,7 +13825,6 @@
         </w:tabs>
         <w:ind w:start="0" w:hanging="0"/>
       </w:pPr>
-      <w:rPr/>
     </w:lvl>
     <w:lvl w:ilvl="1">
       <w:start w:val="1"/>
@@ -10882,7 +13838,6 @@
         </w:tabs>
         <w:ind w:start="0" w:hanging="0"/>
       </w:pPr>
-      <w:rPr/>
     </w:lvl>
     <w:lvl w:ilvl="2">
       <w:start w:val="1"/>
@@ -10896,7 +13851,6 @@
         </w:tabs>
         <w:ind w:start="0" w:hanging="0"/>
       </w:pPr>
-      <w:rPr/>
     </w:lvl>
     <w:lvl w:ilvl="3">
       <w:start w:val="1"/>
@@ -10910,7 +13864,6 @@
         </w:tabs>
         <w:ind w:start="0" w:hanging="0"/>
       </w:pPr>
-      <w:rPr/>
     </w:lvl>
     <w:lvl w:ilvl="4">
       <w:start w:val="1"/>
@@ -10924,7 +13877,6 @@
         </w:tabs>
         <w:ind w:start="0" w:hanging="0"/>
       </w:pPr>
-      <w:rPr/>
     </w:lvl>
     <w:lvl w:ilvl="5">
       <w:start w:val="1"/>
@@ -10938,7 +13890,6 @@
         </w:tabs>
         <w:ind w:start="0" w:hanging="0"/>
       </w:pPr>
-      <w:rPr/>
     </w:lvl>
     <w:lvl w:ilvl="6">
       <w:start w:val="1"/>
@@ -10952,7 +13903,6 @@
         </w:tabs>
         <w:ind w:start="0" w:hanging="0"/>
       </w:pPr>
-      <w:rPr/>
     </w:lvl>
     <w:lvl w:ilvl="7">
       <w:start w:val="1"/>
@@ -10966,7 +13916,6 @@
         </w:tabs>
         <w:ind w:start="0" w:hanging="0"/>
       </w:pPr>
-      <w:rPr/>
     </w:lvl>
     <w:lvl w:ilvl="8">
       <w:start w:val="1"/>
@@ -10980,7 +13929,6 @@
         </w:tabs>
         <w:ind w:start="0" w:hanging="0"/>
       </w:pPr>
-      <w:rPr/>
     </w:lvl>
   </w:abstractNum>
   <w:abstractNum w:abstractNumId="2">
@@ -11114,6 +14062,134 @@
   <w:abstractNum w:abstractNumId="3">
     <w:lvl w:ilvl="0">
       <w:start w:val="1"/>
+      <w:numFmt w:val="none"/>
+      <w:suff w:val="nothing"/>
+      <w:lvlText w:val=""/>
+      <w:lvlJc w:val="start"/>
+      <w:pPr>
+        <w:tabs>
+          <w:tab w:val="num" w:pos="0"/>
+        </w:tabs>
+        <w:ind w:start="0" w:hanging="0"/>
+      </w:pPr>
+      <w:rPr/>
+    </w:lvl>
+    <w:lvl w:ilvl="1">
+      <w:start w:val="1"/>
+      <w:numFmt w:val="none"/>
+      <w:suff w:val="nothing"/>
+      <w:lvlText w:val=""/>
+      <w:lvlJc w:val="start"/>
+      <w:pPr>
+        <w:tabs>
+          <w:tab w:val="num" w:pos="0"/>
+        </w:tabs>
+        <w:ind w:start="0" w:hanging="0"/>
+      </w:pPr>
+      <w:rPr/>
+    </w:lvl>
+    <w:lvl w:ilvl="2">
+      <w:start w:val="1"/>
+      <w:numFmt w:val="none"/>
+      <w:suff w:val="nothing"/>
+      <w:lvlText w:val=""/>
+      <w:lvlJc w:val="start"/>
+      <w:pPr>
+        <w:tabs>
+          <w:tab w:val="num" w:pos="0"/>
+        </w:tabs>
+        <w:ind w:start="0" w:hanging="0"/>
+      </w:pPr>
+      <w:rPr/>
+    </w:lvl>
+    <w:lvl w:ilvl="3">
+      <w:start w:val="1"/>
+      <w:numFmt w:val="none"/>
+      <w:suff w:val="nothing"/>
+      <w:lvlText w:val=""/>
+      <w:lvlJc w:val="start"/>
+      <w:pPr>
+        <w:tabs>
+          <w:tab w:val="num" w:pos="0"/>
+        </w:tabs>
+        <w:ind w:start="0" w:hanging="0"/>
+      </w:pPr>
+      <w:rPr/>
+    </w:lvl>
+    <w:lvl w:ilvl="4">
+      <w:start w:val="1"/>
+      <w:numFmt w:val="none"/>
+      <w:suff w:val="nothing"/>
+      <w:lvlText w:val=""/>
+      <w:lvlJc w:val="start"/>
+      <w:pPr>
+        <w:tabs>
+          <w:tab w:val="num" w:pos="0"/>
+        </w:tabs>
+        <w:ind w:start="0" w:hanging="0"/>
+      </w:pPr>
+      <w:rPr/>
+    </w:lvl>
+    <w:lvl w:ilvl="5">
+      <w:start w:val="1"/>
+      <w:numFmt w:val="none"/>
+      <w:suff w:val="nothing"/>
+      <w:lvlText w:val=""/>
+      <w:lvlJc w:val="start"/>
+      <w:pPr>
+        <w:tabs>
+          <w:tab w:val="num" w:pos="0"/>
+        </w:tabs>
+        <w:ind w:start="0" w:hanging="0"/>
+      </w:pPr>
+      <w:rPr/>
+    </w:lvl>
+    <w:lvl w:ilvl="6">
+      <w:start w:val="1"/>
+      <w:numFmt w:val="none"/>
+      <w:suff w:val="nothing"/>
+      <w:lvlText w:val=""/>
+      <w:lvlJc w:val="start"/>
+      <w:pPr>
+        <w:tabs>
+          <w:tab w:val="num" w:pos="0"/>
+        </w:tabs>
+        <w:ind w:start="0" w:hanging="0"/>
+      </w:pPr>
+      <w:rPr/>
+    </w:lvl>
+    <w:lvl w:ilvl="7">
+      <w:start w:val="1"/>
+      <w:numFmt w:val="none"/>
+      <w:suff w:val="nothing"/>
+      <w:lvlText w:val=""/>
+      <w:lvlJc w:val="start"/>
+      <w:pPr>
+        <w:tabs>
+          <w:tab w:val="num" w:pos="0"/>
+        </w:tabs>
+        <w:ind w:start="0" w:hanging="0"/>
+      </w:pPr>
+      <w:rPr/>
+    </w:lvl>
+    <w:lvl w:ilvl="8">
+      <w:start w:val="1"/>
+      <w:numFmt w:val="none"/>
+      <w:suff w:val="nothing"/>
+      <w:lvlText w:val=""/>
+      <w:lvlJc w:val="start"/>
+      <w:pPr>
+        <w:tabs>
+          <w:tab w:val="num" w:pos="0"/>
+        </w:tabs>
+        <w:ind w:start="0" w:hanging="0"/>
+      </w:pPr>
+      <w:rPr/>
+    </w:lvl>
+  </w:abstractNum>
+  <w:abstractNum w:abstractNumId="4">
+    <w:lvl w:ilvl="0">
+      <w:start w:val="1"/>
       <w:numFmt w:val="bullet"/>
       <w:lvlText w:val=""/>
       <w:lvlJc w:val="start"/>
@@ -11246,125 +14322,6 @@
       <w:rPr>
         <w:rFonts w:ascii="OpenSymbol" w:hAnsi="OpenSymbol" w:cs="OpenSymbol" w:hint="default"/>
       </w:rPr>
-    </w:lvl>
-  </w:abstractNum>
-  <w:abstractNum w:abstractNumId="4">
-    <w:lvl w:ilvl="0">
-      <w:start w:val="1"/>
-      <w:numFmt w:val="none"/>
-      <w:suff w:val="nothing"/>
-      <w:lvlText w:val=""/>
-      <w:lvlJc w:val="start"/>
-      <w:pPr>
-        <w:tabs>
-          <w:tab w:val="num" w:pos="0"/>
-        </w:tabs>
-        <w:ind w:start="0" w:hanging="0"/>
-      </w:pPr>
-    </w:lvl>
-    <w:lvl w:ilvl="1">
-      <w:start w:val="1"/>
-      <w:numFmt w:val="none"/>
-      <w:suff w:val="nothing"/>
-      <w:lvlText w:val=""/>
-      <w:lvlJc w:val="start"/>
-      <w:pPr>
-        <w:tabs>
-          <w:tab w:val="num" w:pos="0"/>
-        </w:tabs>
-        <w:ind w:start="0" w:hanging="0"/>
-      </w:pPr>
-    </w:lvl>
-    <w:lvl w:ilvl="2">
-      <w:start w:val="1"/>
-      <w:numFmt w:val="none"/>
-      <w:suff w:val="nothing"/>
-      <w:lvlText w:val=""/>
-      <w:lvlJc w:val="start"/>
-      <w:pPr>
-        <w:tabs>
-          <w:tab w:val="num" w:pos="0"/>
-        </w:tabs>
-        <w:ind w:start="0" w:hanging="0"/>
-      </w:pPr>
-    </w:lvl>
-    <w:lvl w:ilvl="3">
-      <w:start w:val="1"/>
-      <w:numFmt w:val="none"/>
-      <w:suff w:val="nothing"/>
-      <w:lvlText w:val=""/>
-      <w:lvlJc w:val="start"/>
-      <w:pPr>
-        <w:tabs>
-          <w:tab w:val="num" w:pos="0"/>
-        </w:tabs>
-        <w:ind w:start="0" w:hanging="0"/>
-      </w:pPr>
-    </w:lvl>
-    <w:lvl w:ilvl="4">
-      <w:start w:val="1"/>
-      <w:numFmt w:val="none"/>
-      <w:suff w:val="nothing"/>
-      <w:lvlText w:val=""/>
-      <w:lvlJc w:val="start"/>
-      <w:pPr>
-        <w:tabs>
-          <w:tab w:val="num" w:pos="0"/>
-        </w:tabs>
-        <w:ind w:start="0" w:hanging="0"/>
-      </w:pPr>
-    </w:lvl>
-    <w:lvl w:ilvl="5">
-      <w:start w:val="1"/>
-      <w:numFmt w:val="none"/>
-      <w:suff w:val="nothing"/>
-      <w:lvlText w:val=""/>
-      <w:lvlJc w:val="start"/>
-      <w:pPr>
-        <w:tabs>
-          <w:tab w:val="num" w:pos="0"/>
-        </w:tabs>
-        <w:ind w:start="0" w:hanging="0"/>
-      </w:pPr>
-    </w:lvl>
-    <w:lvl w:ilvl="6">
-      <w:start w:val="1"/>
-      <w:numFmt w:val="none"/>
-      <w:suff w:val="nothing"/>
-      <w:lvlText w:val=""/>
-      <w:lvlJc w:val="start"/>
-      <w:pPr>
-        <w:tabs>
-          <w:tab w:val="num" w:pos="0"/>
-        </w:tabs>
-        <w:ind w:start="0" w:hanging="0"/>
-      </w:pPr>
-    </w:lvl>
-    <w:lvl w:ilvl="7">
-      <w:start w:val="1"/>
-      <w:numFmt w:val="none"/>
-      <w:suff w:val="nothing"/>
-      <w:lvlText w:val=""/>
-      <w:lvlJc w:val="start"/>
-      <w:pPr>
-        <w:tabs>
-          <w:tab w:val="num" w:pos="0"/>
-        </w:tabs>
-        <w:ind w:start="0" w:hanging="0"/>
-      </w:pPr>
-    </w:lvl>
-    <w:lvl w:ilvl="8">
-      <w:start w:val="1"/>
-      <w:numFmt w:val="none"/>
-      <w:suff w:val="nothing"/>
-      <w:lvlText w:val=""/>
-      <w:lvlJc w:val="start"/>
-      <w:pPr>
-        <w:tabs>
-          <w:tab w:val="num" w:pos="0"/>
-        </w:tabs>
-        <w:ind w:start="0" w:hanging="0"/>
-      </w:pPr>
     </w:lvl>
   </w:abstractNum>
   <w:num w:numId="1">
@@ -11427,7 +14384,7 @@
     <w:pPr>
       <w:numPr>
         <w:ilvl w:val="0"/>
-        <w:numId w:val="2"/>
+        <w:numId w:val="3"/>
       </w:numPr>
       <w:spacing w:before="240" w:after="120"/>
       <w:outlineLvl w:val="0"/>
@@ -11447,7 +14404,7 @@
     <w:pPr>
       <w:numPr>
         <w:ilvl w:val="1"/>
-        <w:numId w:val="2"/>
+        <w:numId w:val="3"/>
       </w:numPr>
       <w:spacing w:before="200" w:after="120"/>
       <w:outlineLvl w:val="1"/>
@@ -11467,7 +14424,7 @@
     <w:pPr>
       <w:numPr>
         <w:ilvl w:val="2"/>
-        <w:numId w:val="1"/>
+        <w:numId w:val="2"/>
       </w:numPr>
       <w:spacing w:before="140" w:after="120"/>
       <w:outlineLvl w:val="2"/>
@@ -11554,5 +14511,18 @@
     </w:pPr>
     <w:rPr/>
   </w:style>
+  <w:style w:type="paragraph" w:styleId="TableHeading">
+    <w:name w:val="Table Heading"/>
+    <w:basedOn w:val="TableContents"/>
+    <w:qFormat/>
+    <w:pPr>
+      <w:suppressLineNumbers/>
+      <w:jc w:val="center"/>
+    </w:pPr>
+    <w:rPr>
+      <w:b/>
+      <w:bCs/>
+    </w:rPr>
+  </w:style>
 </w:styles>
 </file>
</xml_diff>